<commit_message>
ultima revision antes de subir a classroom
</commit_message>
<xml_diff>
--- a/parte3/Tema 5. Derivabilidad y diferenciabilidad. Parte 3. Funciones compuestas e implicitas.docx
+++ b/parte3/Tema 5. Derivabilidad y diferenciabilidad. Parte 3. Funciones compuestas e implicitas.docx
@@ -886,7 +886,25 @@
     </w:p>
     <w:p>
       <w:r>
-        <w:t>La situación que se presenta ahora es una función y que es función de x</w:t>
+        <w:t xml:space="preserve">La situación que se presenta es una función </w:t>
+      </w:r>
+      <w:r>
+        <w:t>“</w:t>
+      </w:r>
+      <w:r>
+        <w:t>y</w:t>
+      </w:r>
+      <w:r>
+        <w:t>”</w:t>
+      </w:r>
+      <w:r>
+        <w:t xml:space="preserve"> qu</w:t>
+      </w:r>
+      <w:r>
+        <w:t xml:space="preserve">e depende </w:t>
+      </w:r>
+      <w:r>
+        <w:t>de x</w:t>
       </w:r>
       <w:r>
         <w:rPr>
@@ -897,7 +915,6 @@
       <w:r>
         <w:t>, x</w:t>
       </w:r>
-      <w:proofErr w:type="gramStart"/>
       <w:r>
         <w:rPr>
           <w:vertAlign w:val="subscript"/>
@@ -905,15 +922,7 @@
         <w:t>2</w:t>
       </w:r>
       <w:r>
-        <w:t>,…</w:t>
-      </w:r>
-      <w:proofErr w:type="gramEnd"/>
-      <w:r>
-        <w:t>,</w:t>
-      </w:r>
-      <w:proofErr w:type="spellStart"/>
-      <w:r>
-        <w:t>x</w:t>
+        <w:t>,…,x</w:t>
       </w:r>
       <w:r>
         <w:rPr>
@@ -921,9 +930,11 @@
         </w:rPr>
         <w:t>n</w:t>
       </w:r>
-      <w:proofErr w:type="spellEnd"/>
-      <w:r>
-        <w:t>, y=f(x</w:t>
+      <w:r>
+        <w:t>;</w:t>
+      </w:r>
+      <w:r>
+        <w:t xml:space="preserve"> y=f(x</w:t>
       </w:r>
       <w:r>
         <w:rPr>
@@ -941,11 +952,73 @@
         <w:t>2</w:t>
       </w:r>
       <w:r>
+        <w:t>,…,x</w:t>
+      </w:r>
+      <w:r>
+        <w:rPr>
+          <w:vertAlign w:val="subscript"/>
+        </w:rPr>
+        <w:t>n</w:t>
+      </w:r>
+      <w:r>
+        <w:t>)</w:t>
+      </w:r>
+      <w:r>
+        <w:t>. Pero al contrario que hasta ahora, las variables x</w:t>
+      </w:r>
+      <w:r>
+        <w:rPr>
+          <w:vertAlign w:val="subscript"/>
+        </w:rPr>
+        <w:t>1</w:t>
+      </w:r>
+      <w:r>
+        <w:t>, x</w:t>
+      </w:r>
+      <w:r>
+        <w:rPr>
+          <w:vertAlign w:val="subscript"/>
+        </w:rPr>
+        <w:t>2</w:t>
+      </w:r>
+      <w:r>
+        <w:t>,…,x</w:t>
+      </w:r>
+      <w:r>
+        <w:rPr>
+          <w:vertAlign w:val="subscript"/>
+        </w:rPr>
+        <w:t>n</w:t>
+      </w:r>
+      <w:r>
+        <w:t xml:space="preserve"> también son dependientes a su vez de </w:t>
+      </w:r>
+      <w:r>
+        <w:t>t</w:t>
+      </w:r>
+      <w:r>
+        <w:rPr>
+          <w:vertAlign w:val="subscript"/>
+        </w:rPr>
+        <w:t>1</w:t>
+      </w:r>
+      <w:r>
+        <w:t xml:space="preserve">, </w:t>
+      </w:r>
+      <w:r>
+        <w:t>t</w:t>
+      </w:r>
+      <w:r>
+        <w:rPr>
+          <w:vertAlign w:val="subscript"/>
+        </w:rPr>
+        <w:t>2</w:t>
+      </w:r>
+      <w:r>
         <w:t>,…,</w:t>
       </w:r>
-      <w:proofErr w:type="spellStart"/>
-      <w:r>
-        <w:t>x</w:t>
+      <w:r>
+        <w:t>t</w:t>
       </w:r>
       <w:r>
         <w:rPr>
@@ -953,85 +1026,6 @@
         </w:rPr>
         <w:t>n</w:t>
       </w:r>
-      <w:proofErr w:type="spellEnd"/>
-      <w:r>
-        <w:t>)</w:t>
-      </w:r>
-      <w:r>
-        <w:t>. Pero al contrario que hasta ahora, las variables x</w:t>
-      </w:r>
-      <w:r>
-        <w:rPr>
-          <w:vertAlign w:val="subscript"/>
-        </w:rPr>
-        <w:t>1</w:t>
-      </w:r>
-      <w:r>
-        <w:t>, x</w:t>
-      </w:r>
-      <w:proofErr w:type="gramStart"/>
-      <w:r>
-        <w:rPr>
-          <w:vertAlign w:val="subscript"/>
-        </w:rPr>
-        <w:t>2</w:t>
-      </w:r>
-      <w:r>
-        <w:t>,…</w:t>
-      </w:r>
-      <w:proofErr w:type="gramEnd"/>
-      <w:r>
-        <w:t>,</w:t>
-      </w:r>
-      <w:proofErr w:type="spellStart"/>
-      <w:r>
-        <w:t>x</w:t>
-      </w:r>
-      <w:r>
-        <w:rPr>
-          <w:vertAlign w:val="subscript"/>
-        </w:rPr>
-        <w:t>n</w:t>
-      </w:r>
-      <w:proofErr w:type="spellEnd"/>
-      <w:r>
-        <w:t xml:space="preserve"> también son dependientes a su vez de </w:t>
-      </w:r>
-      <w:r>
-        <w:t>t</w:t>
-      </w:r>
-      <w:r>
-        <w:rPr>
-          <w:vertAlign w:val="subscript"/>
-        </w:rPr>
-        <w:t>1</w:t>
-      </w:r>
-      <w:r>
-        <w:t xml:space="preserve">, </w:t>
-      </w:r>
-      <w:r>
-        <w:t>t</w:t>
-      </w:r>
-      <w:r>
-        <w:rPr>
-          <w:vertAlign w:val="subscript"/>
-        </w:rPr>
-        <w:t>2</w:t>
-      </w:r>
-      <w:r>
-        <w:t>,…,</w:t>
-      </w:r>
-      <w:proofErr w:type="spellStart"/>
-      <w:r>
-        <w:t>P</w:t>
-      </w:r>
-      <w:r>
-        <w:rPr>
-          <w:vertAlign w:val="subscript"/>
-        </w:rPr>
-        <w:t>n</w:t>
-      </w:r>
-      <w:proofErr w:type="spellEnd"/>
       <w:r>
         <w:t>.</w:t>
       </w:r>
@@ -1051,7 +1045,16 @@
         <w:t xml:space="preserve">para la función </w:t>
       </w:r>
       <w:r>
-        <w:t>y que es función de x</w:t>
+        <w:t>“</w:t>
+      </w:r>
+      <w:r>
+        <w:t>y</w:t>
+      </w:r>
+      <w:r>
+        <w:t>”</w:t>
+      </w:r>
+      <w:r>
+        <w:t xml:space="preserve"> que es función de x</w:t>
       </w:r>
       <w:r>
         <w:rPr>
@@ -1163,15 +1166,7 @@
               <w:jc w:val="center"/>
             </w:pPr>
             <w:r>
-              <w:t>y=</w:t>
-            </w:r>
-            <w:proofErr w:type="gramStart"/>
-            <w:r>
-              <w:t>f(</w:t>
-            </w:r>
-            <w:proofErr w:type="gramEnd"/>
-            <w:r>
-              <w:t>x</w:t>
+              <w:t>y=f(x</w:t>
             </w:r>
             <w:r>
               <w:rPr>
@@ -1225,15 +1220,7 @@
               <w:t>1</w:t>
             </w:r>
             <w:r>
-              <w:t>=</w:t>
-            </w:r>
-            <w:proofErr w:type="gramStart"/>
-            <w:r>
-              <w:t>f(</w:t>
-            </w:r>
-            <w:proofErr w:type="gramEnd"/>
-            <w:r>
-              <w:t>t</w:t>
+              <w:t>=f(t</w:t>
             </w:r>
             <w:r>
               <w:rPr>
@@ -1277,15 +1264,7 @@
               <w:t>2</w:t>
             </w:r>
             <w:r>
-              <w:t>=</w:t>
-            </w:r>
-            <w:proofErr w:type="gramStart"/>
-            <w:r>
-              <w:t>f(</w:t>
-            </w:r>
-            <w:proofErr w:type="gramEnd"/>
-            <w:r>
-              <w:t>t</w:t>
+              <w:t>=f(t</w:t>
             </w:r>
             <w:r>
               <w:rPr>
@@ -1329,15 +1308,7 @@
               <w:t>2</w:t>
             </w:r>
             <w:r>
-              <w:t>=</w:t>
-            </w:r>
-            <w:proofErr w:type="gramStart"/>
-            <w:r>
-              <w:t>f(</w:t>
-            </w:r>
-            <w:proofErr w:type="gramEnd"/>
-            <w:r>
-              <w:t>t</w:t>
+              <w:t>=f(t</w:t>
             </w:r>
             <w:r>
               <w:rPr>
@@ -1427,9 +1398,6 @@
       </w:r>
     </w:p>
     <w:p>
-      <w:pPr>
-        <w:jc w:val="center"/>
-      </w:pPr>
       <w:r>
         <w:t>Como en definitiva y depende de t</w:t>
       </w:r>
@@ -1458,7 +1426,13 @@
         <w:t>3</w:t>
       </w:r>
       <w:r>
-        <w:t xml:space="preserve"> tendría sentido que pidieran las derivadas parciales de y respecto de estas 3 variables. Ello puede calcularse directamente aplicando la regla de la cadena del siguiente modo:</w:t>
+        <w:t xml:space="preserve"> tendría sentido que </w:t>
+      </w:r>
+      <w:r>
+        <w:t>se hicieran</w:t>
+      </w:r>
+      <w:r>
+        <w:t xml:space="preserve"> las derivadas parciales de y respecto de estas 3 variables. Ello puede calcularse directamente aplicando la regla de la cadena del siguiente modo:</w:t>
       </w:r>
     </w:p>
     <w:p>
@@ -1845,7 +1819,7 @@
                     <w:rPr>
                       <w:rFonts w:ascii="Cambria Math" w:hAnsi="Cambria Math"/>
                     </w:rPr>
-                    <m:t>1</m:t>
+                    <m:t>3</m:t>
                   </m:r>
                 </m:sub>
               </m:sSub>
@@ -1889,7 +1863,7 @@
                     <w:rPr>
                       <w:rFonts w:ascii="Cambria Math" w:hAnsi="Cambria Math"/>
                     </w:rPr>
-                    <m:t>2</m:t>
+                    <m:t>3</m:t>
                   </m:r>
                 </m:sub>
               </m:sSub>
@@ -4336,13 +4310,26 @@
         <w:t>3</w:t>
       </w:r>
       <w:r>
-        <w:t xml:space="preserve"> productos, </w:t>
-      </w:r>
-      <w:proofErr w:type="gramStart"/>
-      <w:r>
-        <w:t>B(</w:t>
-      </w:r>
-      <w:proofErr w:type="gramEnd"/>
+        <w:t xml:space="preserve"> productos, B(x</w:t>
+      </w:r>
+      <w:r>
+        <w:rPr>
+          <w:vertAlign w:val="subscript"/>
+        </w:rPr>
+        <w:t>1</w:t>
+      </w:r>
+      <w:r>
+        <w:t>, x</w:t>
+      </w:r>
+      <w:r>
+        <w:rPr>
+          <w:vertAlign w:val="subscript"/>
+        </w:rPr>
+        <w:t>2</w:t>
+      </w:r>
+      <w:r>
+        <w:t xml:space="preserve">, </w:t>
+      </w:r>
       <w:r>
         <w:t>x</w:t>
       </w:r>
@@ -4350,42 +4337,13 @@
         <w:rPr>
           <w:vertAlign w:val="subscript"/>
         </w:rPr>
-        <w:t>1</w:t>
-      </w:r>
-      <w:r>
-        <w:t>, x</w:t>
-      </w:r>
-      <w:r>
-        <w:rPr>
-          <w:vertAlign w:val="subscript"/>
-        </w:rPr>
-        <w:t>2</w:t>
-      </w:r>
-      <w:r>
-        <w:t xml:space="preserve">, </w:t>
-      </w:r>
-      <w:r>
-        <w:t>x</w:t>
-      </w:r>
-      <w:r>
-        <w:rPr>
-          <w:vertAlign w:val="subscript"/>
-        </w:rPr>
         <w:t>3</w:t>
       </w:r>
       <w:r>
         <w:t>)</w:t>
       </w:r>
       <w:r>
-        <w:t xml:space="preserve">. Por su parte la venta de cada producto depende del precio del producto en </w:t>
-      </w:r>
-      <w:proofErr w:type="spellStart"/>
-      <w:r>
-        <w:t>si</w:t>
-      </w:r>
-      <w:proofErr w:type="spellEnd"/>
-      <w:r>
-        <w:t xml:space="preserve"> mismo</w:t>
+        <w:t>. Por su parte la venta de cada producto depende del precio del producto en si mismo</w:t>
       </w:r>
       <w:r>
         <w:t xml:space="preserve"> (P</w:t>
@@ -4437,10 +4395,10 @@
         </w:rPr>
         <w:lastRenderedPageBreak/>
         <w:drawing>
-          <wp:inline distT="0" distB="0" distL="0" distR="0" wp14:anchorId="099EDFF4" wp14:editId="1CF4D299">
-            <wp:extent cx="1923691" cy="2225165"/>
-            <wp:effectExtent l="0" t="0" r="635" b="3810"/>
-            <wp:docPr id="1491821233" name="Imagen 4" descr="Diagrama&#10;&#10;Descripción generada automáticamente"/>
+          <wp:inline distT="0" distB="0" distL="0" distR="0" wp14:anchorId="56D835BA" wp14:editId="1ABEF21F">
+            <wp:extent cx="1716657" cy="2334235"/>
+            <wp:effectExtent l="0" t="0" r="0" b="9525"/>
+            <wp:docPr id="1185852307" name="Imagen 1" descr="Diagrama&#10;&#10;Descripción generada automáticamente"/>
             <wp:cNvGraphicFramePr>
               <a:graphicFrameLocks xmlns:a="http://schemas.openxmlformats.org/drawingml/2006/main" noChangeAspect="1"/>
             </wp:cNvGraphicFramePr>
@@ -4448,17 +4406,11 @@
               <a:graphicData uri="http://schemas.openxmlformats.org/drawingml/2006/picture">
                 <pic:pic xmlns:pic="http://schemas.openxmlformats.org/drawingml/2006/picture">
                   <pic:nvPicPr>
-                    <pic:cNvPr id="1491821233" name="Imagen 4" descr="Diagrama&#10;&#10;Descripción generada automáticamente"/>
+                    <pic:cNvPr id="1185852307" name="Imagen 1" descr="Diagrama&#10;&#10;Descripción generada automáticamente"/>
                     <pic:cNvPicPr/>
                   </pic:nvPicPr>
                   <pic:blipFill>
-                    <a:blip r:embed="rId11">
-                      <a:extLst>
-                        <a:ext uri="{28A0092B-C50C-407E-A947-70E740481C1C}">
-                          <a14:useLocalDpi xmlns:a14="http://schemas.microsoft.com/office/drawing/2010/main" val="0"/>
-                        </a:ext>
-                      </a:extLst>
-                    </a:blip>
+                    <a:blip r:embed="rId11"/>
                     <a:stretch>
                       <a:fillRect/>
                     </a:stretch>
@@ -4466,7 +4418,7 @@
                   <pic:spPr>
                     <a:xfrm>
                       <a:off x="0" y="0"/>
-                      <a:ext cx="1929675" cy="2232086"/>
+                      <a:ext cx="1728193" cy="2349921"/>
                     </a:xfrm>
                     <a:prstGeom prst="rect">
                       <a:avLst/>
@@ -4916,194 +4868,6 @@
             </w:pPr>
             <m:oMathPara>
               <m:oMath>
-                <m:f>
-                  <m:fPr>
-                    <m:ctrlPr>
-                      <w:rPr>
-                        <w:rFonts w:ascii="Cambria Math" w:hAnsi="Cambria Math"/>
-                        <w:i/>
-                      </w:rPr>
-                    </m:ctrlPr>
-                  </m:fPr>
-                  <m:num>
-                    <m:r>
-                      <w:rPr>
-                        <w:rFonts w:ascii="Cambria Math" w:hAnsi="Cambria Math"/>
-                      </w:rPr>
-                      <m:t>∂B</m:t>
-                    </m:r>
-                  </m:num>
-                  <m:den>
-                    <m:r>
-                      <w:rPr>
-                        <w:rFonts w:ascii="Cambria Math" w:hAnsi="Cambria Math"/>
-                      </w:rPr>
-                      <m:t>∂</m:t>
-                    </m:r>
-                    <m:sSub>
-                      <m:sSubPr>
-                        <m:ctrlPr>
-                          <w:rPr>
-                            <w:rFonts w:ascii="Cambria Math" w:hAnsi="Cambria Math"/>
-                            <w:i/>
-                          </w:rPr>
-                        </m:ctrlPr>
-                      </m:sSubPr>
-                      <m:e>
-                        <m:r>
-                          <w:rPr>
-                            <w:rFonts w:ascii="Cambria Math" w:hAnsi="Cambria Math"/>
-                          </w:rPr>
-                          <m:t>P</m:t>
-                        </m:r>
-                      </m:e>
-                      <m:sub>
-                        <m:r>
-                          <w:rPr>
-                            <w:rFonts w:ascii="Cambria Math" w:hAnsi="Cambria Math"/>
-                          </w:rPr>
-                          <m:t>3</m:t>
-                        </m:r>
-                      </m:sub>
-                    </m:sSub>
-                  </m:den>
-                </m:f>
-                <m:r>
-                  <w:rPr>
-                    <w:rFonts w:ascii="Cambria Math" w:hAnsi="Cambria Math"/>
-                  </w:rPr>
-                  <m:t>=</m:t>
-                </m:r>
-                <m:f>
-                  <m:fPr>
-                    <m:ctrlPr>
-                      <w:rPr>
-                        <w:rFonts w:ascii="Cambria Math" w:hAnsi="Cambria Math"/>
-                        <w:i/>
-                      </w:rPr>
-                    </m:ctrlPr>
-                  </m:fPr>
-                  <m:num>
-                    <m:r>
-                      <w:rPr>
-                        <w:rFonts w:ascii="Cambria Math" w:hAnsi="Cambria Math"/>
-                      </w:rPr>
-                      <m:t>∂B</m:t>
-                    </m:r>
-                  </m:num>
-                  <m:den>
-                    <m:r>
-                      <w:rPr>
-                        <w:rFonts w:ascii="Cambria Math" w:hAnsi="Cambria Math"/>
-                      </w:rPr>
-                      <m:t>∂</m:t>
-                    </m:r>
-                    <m:sSub>
-                      <m:sSubPr>
-                        <m:ctrlPr>
-                          <w:rPr>
-                            <w:rFonts w:ascii="Cambria Math" w:hAnsi="Cambria Math"/>
-                            <w:i/>
-                          </w:rPr>
-                        </m:ctrlPr>
-                      </m:sSubPr>
-                      <m:e>
-                        <m:r>
-                          <w:rPr>
-                            <w:rFonts w:ascii="Cambria Math" w:hAnsi="Cambria Math"/>
-                          </w:rPr>
-                          <m:t>x</m:t>
-                        </m:r>
-                      </m:e>
-                      <m:sub>
-                        <m:r>
-                          <w:rPr>
-                            <w:rFonts w:ascii="Cambria Math" w:hAnsi="Cambria Math"/>
-                          </w:rPr>
-                          <m:t>3</m:t>
-                        </m:r>
-                      </m:sub>
-                    </m:sSub>
-                  </m:den>
-                </m:f>
-                <m:f>
-                  <m:fPr>
-                    <m:ctrlPr>
-                      <w:rPr>
-                        <w:rFonts w:ascii="Cambria Math" w:hAnsi="Cambria Math"/>
-                        <w:i/>
-                      </w:rPr>
-                    </m:ctrlPr>
-                  </m:fPr>
-                  <m:num>
-                    <m:r>
-                      <w:rPr>
-                        <w:rFonts w:ascii="Cambria Math" w:hAnsi="Cambria Math"/>
-                      </w:rPr>
-                      <m:t>∂</m:t>
-                    </m:r>
-                    <m:sSub>
-                      <m:sSubPr>
-                        <m:ctrlPr>
-                          <w:rPr>
-                            <w:rFonts w:ascii="Cambria Math" w:hAnsi="Cambria Math"/>
-                            <w:i/>
-                          </w:rPr>
-                        </m:ctrlPr>
-                      </m:sSubPr>
-                      <m:e>
-                        <m:r>
-                          <w:rPr>
-                            <w:rFonts w:ascii="Cambria Math" w:hAnsi="Cambria Math"/>
-                          </w:rPr>
-                          <m:t>x</m:t>
-                        </m:r>
-                      </m:e>
-                      <m:sub>
-                        <m:r>
-                          <w:rPr>
-                            <w:rFonts w:ascii="Cambria Math" w:hAnsi="Cambria Math"/>
-                          </w:rPr>
-                          <m:t>3</m:t>
-                        </m:r>
-                      </m:sub>
-                    </m:sSub>
-                  </m:num>
-                  <m:den>
-                    <m:r>
-                      <w:rPr>
-                        <w:rFonts w:ascii="Cambria Math" w:hAnsi="Cambria Math"/>
-                      </w:rPr>
-                      <m:t>∂</m:t>
-                    </m:r>
-                    <m:sSub>
-                      <m:sSubPr>
-                        <m:ctrlPr>
-                          <w:rPr>
-                            <w:rFonts w:ascii="Cambria Math" w:hAnsi="Cambria Math"/>
-                            <w:i/>
-                          </w:rPr>
-                        </m:ctrlPr>
-                      </m:sSubPr>
-                      <m:e>
-                        <m:r>
-                          <w:rPr>
-                            <w:rFonts w:ascii="Cambria Math" w:hAnsi="Cambria Math"/>
-                          </w:rPr>
-                          <m:t>P</m:t>
-                        </m:r>
-                      </m:e>
-                      <m:sub>
-                        <m:r>
-                          <w:rPr>
-                            <w:rFonts w:ascii="Cambria Math" w:hAnsi="Cambria Math"/>
-                          </w:rPr>
-                          <m:t>3</m:t>
-                        </m:r>
-                      </m:sub>
-                    </m:sSub>
-                  </m:den>
-                </m:f>
                 <m:f>
                   <m:fPr>
                     <m:ctrlPr>
@@ -5696,15 +5460,7 @@
     </w:p>
     <w:p>
       <w:r>
-        <w:t>Sea una función cualquiera de 2 variables y=</w:t>
-      </w:r>
-      <w:proofErr w:type="gramStart"/>
-      <w:r>
-        <w:t>f(</w:t>
-      </w:r>
-      <w:proofErr w:type="gramEnd"/>
-      <w:r>
-        <w:t>x</w:t>
+        <w:t>Sea una función cualquiera de 2 variables y=f(x</w:t>
       </w:r>
       <w:r>
         <w:rPr>
@@ -5725,10 +5481,7 @@
         <w:t xml:space="preserve">). </w:t>
       </w:r>
       <w:r>
-        <w:t xml:space="preserve">Si en esa ecuación se dejan todas las variables (tanto las independientes </w:t>
-      </w:r>
-      <w:r>
-        <w:t>x</w:t>
+        <w:t>Si en esa ecuación se dejan todas las variables (tanto las independientes x</w:t>
       </w:r>
       <w:r>
         <w:rPr>
@@ -5746,7 +5499,13 @@
         <w:t>2</w:t>
       </w:r>
       <w:r>
-        <w:t xml:space="preserve"> como la dependiente y a un lado del igual dejando al otro lado la constante que no dependa de ninguna variable (o bien un 0), se tendrá la función implícita:</w:t>
+        <w:t xml:space="preserve"> como la dependiente y</w:t>
+      </w:r>
+      <w:r>
+        <w:t>)</w:t>
+      </w:r>
+      <w:r>
+        <w:t xml:space="preserve"> a un lado del igual dejando al otro lado la constante que no dependa de ninguna variable (o bien un 0), se tendrá la función implícita:</w:t>
       </w:r>
     </w:p>
     <w:p>
@@ -5825,19 +5584,7 @@
             <w:rPr>
               <w:rFonts w:ascii="Cambria Math" w:hAnsi="Cambria Math"/>
             </w:rPr>
-            <m:t>,y)</m:t>
-          </m:r>
-          <m:r>
-            <w:rPr>
-              <w:rFonts w:ascii="Cambria Math" w:hAnsi="Cambria Math"/>
-            </w:rPr>
-            <m:t>=</m:t>
-          </m:r>
-          <m:r>
-            <w:rPr>
-              <w:rFonts w:ascii="Cambria Math" w:hAnsi="Cambria Math"/>
-            </w:rPr>
-            <m:t>C</m:t>
+            <m:t>,y)=C</m:t>
           </m:r>
         </m:oMath>
       </m:oMathPara>
@@ -5879,10 +5626,7 @@
         <w:t>de que</w:t>
       </w:r>
       <w:r>
-        <w:t xml:space="preserve"> en esencia y es una función de </w:t>
-      </w:r>
-      <w:r>
-        <w:t>x</w:t>
+        <w:t xml:space="preserve"> en esencia y es una función de x</w:t>
       </w:r>
       <w:r>
         <w:rPr>
@@ -5903,7 +5647,13 @@
         <w:t xml:space="preserve"> y por lo tanto</w:t>
       </w:r>
       <w:r>
-        <w:t xml:space="preserve"> F es una función constante por lo que</w:t>
+        <w:t xml:space="preserve"> F es una función c</w:t>
+      </w:r>
+      <w:r>
+        <w:t>ompuesta</w:t>
+      </w:r>
+      <w:r>
+        <w:t xml:space="preserve"> por lo que</w:t>
       </w:r>
       <w:r>
         <w:t xml:space="preserve"> podemos dibujar el árbol de dependencias</w:t>
@@ -5979,18 +5729,7 @@
     </w:p>
     <w:p>
       <w:r>
-        <w:t xml:space="preserve">Para calcular las derivadas parciales de la función </w:t>
-      </w:r>
-      <w:r>
-        <w:t>y=</w:t>
-      </w:r>
-      <w:proofErr w:type="gramStart"/>
-      <w:r>
-        <w:t>f(</w:t>
-      </w:r>
-      <w:proofErr w:type="gramEnd"/>
-      <w:r>
-        <w:t>x</w:t>
+        <w:t>Para calcular las derivadas parciales de la función y=f(x</w:t>
       </w:r>
       <w:r>
         <w:rPr>
@@ -6008,10 +5747,7 @@
         <w:t>2</w:t>
       </w:r>
       <w:r>
-        <w:t>)</w:t>
-      </w:r>
-      <w:r>
-        <w:t>, se usan las reglas de la derivación de funciones compuestas:</w:t>
+        <w:t>), se usan las reglas de la derivación de funciones compuestas:</w:t>
       </w:r>
     </w:p>
     <w:p>
@@ -6063,7 +5799,6 @@
                   <w:rPr>
                     <w:rFonts w:ascii="Cambria Math" w:hAnsi="Cambria Math"/>
                   </w:rPr>
-                  <w:lastRenderedPageBreak/>
                   <m:t xml:space="preserve">Cálculo de </m:t>
                 </m:r>
                 <m:f>
@@ -6085,16 +5820,7 @@
                       <w:rPr>
                         <w:rFonts w:ascii="Cambria Math" w:hAnsi="Cambria Math"/>
                       </w:rPr>
-                      <m:t>∂</m:t>
-                    </m:r>
-                    <m:r>
-                      <m:rPr>
-                        <m:sty m:val="bi"/>
-                      </m:rPr>
-                      <w:rPr>
-                        <w:rFonts w:ascii="Cambria Math" w:hAnsi="Cambria Math"/>
-                      </w:rPr>
-                      <m:t>y</m:t>
+                      <m:t>∂y</m:t>
                     </m:r>
                   </m:num>
                   <m:den>
@@ -6316,13 +6042,7 @@
                       <w:rPr>
                         <w:rFonts w:ascii="Cambria Math" w:hAnsi="Cambria Math"/>
                       </w:rPr>
-                      <m:t>∂</m:t>
-                    </m:r>
-                    <m:r>
-                      <w:rPr>
-                        <w:rFonts w:ascii="Cambria Math" w:hAnsi="Cambria Math"/>
-                      </w:rPr>
-                      <m:t>y</m:t>
+                      <m:t>∂y</m:t>
                     </m:r>
                   </m:num>
                   <m:den>
@@ -6462,13 +6182,7 @@
                   <w:rPr>
                     <w:rFonts w:ascii="Cambria Math" w:hAnsi="Cambria Math"/>
                   </w:rPr>
-                  <m:t>=</m:t>
-                </m:r>
-                <m:r>
-                  <w:rPr>
-                    <w:rFonts w:ascii="Cambria Math" w:hAnsi="Cambria Math"/>
-                  </w:rPr>
-                  <m:t>-</m:t>
+                  <m:t>=-</m:t>
                 </m:r>
                 <m:f>
                   <m:fPr>
@@ -6600,16 +6314,7 @@
                       <w:rPr>
                         <w:rFonts w:ascii="Cambria Math" w:hAnsi="Cambria Math"/>
                       </w:rPr>
-                      <m:t>∂</m:t>
-                    </m:r>
-                    <m:r>
-                      <m:rPr>
-                        <m:sty m:val="bi"/>
-                      </m:rPr>
-                      <w:rPr>
-                        <w:rFonts w:ascii="Cambria Math" w:hAnsi="Cambria Math"/>
-                      </w:rPr>
-                      <m:t>y</m:t>
+                      <m:t>∂y</m:t>
                     </m:r>
                   </m:num>
                   <m:den>
@@ -6831,13 +6536,7 @@
                       <w:rPr>
                         <w:rFonts w:ascii="Cambria Math" w:hAnsi="Cambria Math"/>
                       </w:rPr>
-                      <m:t>∂</m:t>
-                    </m:r>
-                    <m:r>
-                      <w:rPr>
-                        <w:rFonts w:ascii="Cambria Math" w:hAnsi="Cambria Math"/>
-                      </w:rPr>
-                      <m:t>y</m:t>
+                      <m:t>∂y</m:t>
                     </m:r>
                   </m:num>
                   <m:den>
@@ -6977,13 +6676,7 @@
                   <w:rPr>
                     <w:rFonts w:ascii="Cambria Math" w:hAnsi="Cambria Math"/>
                   </w:rPr>
-                  <m:t>=</m:t>
-                </m:r>
-                <m:r>
-                  <w:rPr>
-                    <w:rFonts w:ascii="Cambria Math" w:hAnsi="Cambria Math"/>
-                  </w:rPr>
-                  <m:t>-</m:t>
+                  <m:t>=-</m:t>
                 </m:r>
                 <m:f>
                   <m:fPr>
@@ -7110,101 +6803,7 @@
             <w:rPr>
               <w:rFonts w:ascii="Cambria Math" w:hAnsi="Cambria Math"/>
             </w:rPr>
-            <m:t>d</m:t>
-          </m:r>
-          <m:r>
-            <w:rPr>
-              <w:rFonts w:ascii="Cambria Math" w:hAnsi="Cambria Math"/>
-            </w:rPr>
-            <m:t>y</m:t>
-          </m:r>
-          <m:d>
-            <m:dPr>
-              <m:ctrlPr>
-                <w:rPr>
-                  <w:rFonts w:ascii="Cambria Math" w:hAnsi="Cambria Math"/>
-                  <w:i/>
-                </w:rPr>
-              </m:ctrlPr>
-            </m:dPr>
-            <m:e>
-              <m:sSub>
-                <m:sSubPr>
-                  <m:ctrlPr>
-                    <w:rPr>
-                      <w:rFonts w:ascii="Cambria Math" w:hAnsi="Cambria Math"/>
-                      <w:i/>
-                    </w:rPr>
-                  </m:ctrlPr>
-                </m:sSubPr>
-                <m:e>
-                  <m:r>
-                    <w:rPr>
-                      <w:rFonts w:ascii="Cambria Math" w:hAnsi="Cambria Math"/>
-                    </w:rPr>
-                    <m:t>x</m:t>
-                  </m:r>
-                </m:e>
-                <m:sub>
-                  <m:r>
-                    <w:rPr>
-                      <w:rFonts w:ascii="Cambria Math" w:hAnsi="Cambria Math"/>
-                    </w:rPr>
-                    <m:t>1</m:t>
-                  </m:r>
-                  <m:r>
-                    <w:rPr>
-                      <w:rFonts w:ascii="Cambria Math" w:hAnsi="Cambria Math"/>
-                    </w:rPr>
-                    <m:t>0</m:t>
-                  </m:r>
-                </m:sub>
-              </m:sSub>
-              <m:r>
-                <w:rPr>
-                  <w:rFonts w:ascii="Cambria Math" w:hAnsi="Cambria Math"/>
-                </w:rPr>
-                <m:t xml:space="preserve">, </m:t>
-              </m:r>
-              <m:sSub>
-                <m:sSubPr>
-                  <m:ctrlPr>
-                    <w:rPr>
-                      <w:rFonts w:ascii="Cambria Math" w:hAnsi="Cambria Math"/>
-                      <w:i/>
-                    </w:rPr>
-                  </m:ctrlPr>
-                </m:sSubPr>
-                <m:e>
-                  <m:r>
-                    <w:rPr>
-                      <w:rFonts w:ascii="Cambria Math" w:hAnsi="Cambria Math"/>
-                    </w:rPr>
-                    <m:t>x</m:t>
-                  </m:r>
-                </m:e>
-                <m:sub>
-                  <m:r>
-                    <w:rPr>
-                      <w:rFonts w:ascii="Cambria Math" w:hAnsi="Cambria Math"/>
-                    </w:rPr>
-                    <m:t>2</m:t>
-                  </m:r>
-                  <m:r>
-                    <w:rPr>
-                      <w:rFonts w:ascii="Cambria Math" w:hAnsi="Cambria Math"/>
-                    </w:rPr>
-                    <m:t>0</m:t>
-                  </m:r>
-                </m:sub>
-              </m:sSub>
-            </m:e>
-          </m:d>
-          <m:r>
-            <w:rPr>
-              <w:rFonts w:ascii="Cambria Math" w:hAnsi="Cambria Math"/>
-            </w:rPr>
-            <m:t>=</m:t>
+            <m:t>dy=</m:t>
           </m:r>
           <m:f>
             <m:fPr>
@@ -7497,21 +7096,12 @@
             <w:pStyle w:val="Piedepgina"/>
             <w:jc w:val="right"/>
           </w:pPr>
-          <w:proofErr w:type="spellStart"/>
           <w:r>
             <w:rPr>
               <w:b/>
               <w:i/>
             </w:rPr>
-            <w:t>Tlf</w:t>
-          </w:r>
-          <w:proofErr w:type="spellEnd"/>
-          <w:r>
-            <w:rPr>
-              <w:b/>
-              <w:i/>
-            </w:rPr>
-            <w:t>: 984 393 172</w:t>
+            <w:t>Tlf: 984 393 172</w:t>
           </w:r>
         </w:p>
       </w:tc>

</xml_diff>

<commit_message>
adicion teorema existencia funcion implicita
</commit_message>
<xml_diff>
--- a/parte3/Tema 5. Derivabilidad y diferenciabilidad. Parte 3. Funciones compuestas e implicitas.docx
+++ b/parte3/Tema 5. Derivabilidad y diferenciabilidad. Parte 3. Funciones compuestas e implicitas.docx
@@ -91,7 +91,7 @@
           <w:r>
             <w:fldChar w:fldCharType="separate"/>
           </w:r>
-          <w:hyperlink w:anchor="_Toc149761575" w:history="1">
+          <w:hyperlink w:anchor="_Toc150344923" w:history="1">
             <w:r>
               <w:rPr>
                 <w:rStyle w:val="Hipervnculo"/>
@@ -134,7 +134,7 @@
                 <w:noProof/>
                 <w:webHidden/>
               </w:rPr>
-              <w:instrText xml:space="preserve"> PAGEREF _Toc149761575 \h </w:instrText>
+              <w:instrText xml:space="preserve"> PAGEREF _Toc150344923 \h </w:instrText>
             </w:r>
             <w:r>
               <w:rPr>
@@ -179,7 +179,7 @@
               <w14:ligatures w14:val="standardContextual"/>
             </w:rPr>
           </w:pPr>
-          <w:hyperlink w:anchor="_Toc149761576" w:history="1">
+          <w:hyperlink w:anchor="_Toc150344924" w:history="1">
             <w:r>
               <w:rPr>
                 <w:rStyle w:val="Hipervnculo"/>
@@ -222,7 +222,7 @@
                 <w:noProof/>
                 <w:webHidden/>
               </w:rPr>
-              <w:instrText xml:space="preserve"> PAGEREF _Toc149761576 \h </w:instrText>
+              <w:instrText xml:space="preserve"> PAGEREF _Toc150344924 \h </w:instrText>
             </w:r>
             <w:r>
               <w:rPr>
@@ -267,7 +267,7 @@
               <w14:ligatures w14:val="standardContextual"/>
             </w:rPr>
           </w:pPr>
-          <w:hyperlink w:anchor="_Toc149761577" w:history="1">
+          <w:hyperlink w:anchor="_Toc150344925" w:history="1">
             <w:r>
               <w:rPr>
                 <w:rStyle w:val="Hipervnculo"/>
@@ -310,7 +310,7 @@
                 <w:noProof/>
                 <w:webHidden/>
               </w:rPr>
-              <w:instrText xml:space="preserve"> PAGEREF _Toc149761577 \h </w:instrText>
+              <w:instrText xml:space="preserve"> PAGEREF _Toc150344925 \h </w:instrText>
             </w:r>
             <w:r>
               <w:rPr>
@@ -355,7 +355,7 @@
               <w14:ligatures w14:val="standardContextual"/>
             </w:rPr>
           </w:pPr>
-          <w:hyperlink w:anchor="_Toc149761578" w:history="1">
+          <w:hyperlink w:anchor="_Toc150344926" w:history="1">
             <w:r>
               <w:rPr>
                 <w:rStyle w:val="Hipervnculo"/>
@@ -398,7 +398,7 @@
                 <w:noProof/>
                 <w:webHidden/>
               </w:rPr>
-              <w:instrText xml:space="preserve"> PAGEREF _Toc149761578 \h </w:instrText>
+              <w:instrText xml:space="preserve"> PAGEREF _Toc150344926 \h </w:instrText>
             </w:r>
             <w:r>
               <w:rPr>
@@ -443,7 +443,7 @@
               <w14:ligatures w14:val="standardContextual"/>
             </w:rPr>
           </w:pPr>
-          <w:hyperlink w:anchor="_Toc149761579" w:history="1">
+          <w:hyperlink w:anchor="_Toc150344927" w:history="1">
             <w:r>
               <w:rPr>
                 <w:rStyle w:val="Hipervnculo"/>
@@ -486,7 +486,7 @@
                 <w:noProof/>
                 <w:webHidden/>
               </w:rPr>
-              <w:instrText xml:space="preserve"> PAGEREF _Toc149761579 \h </w:instrText>
+              <w:instrText xml:space="preserve"> PAGEREF _Toc150344927 \h </w:instrText>
             </w:r>
             <w:r>
               <w:rPr>
@@ -531,7 +531,7 @@
               <w14:ligatures w14:val="standardContextual"/>
             </w:rPr>
           </w:pPr>
-          <w:hyperlink w:anchor="_Toc149761580" w:history="1">
+          <w:hyperlink w:anchor="_Toc150344928" w:history="1">
             <w:r>
               <w:rPr>
                 <w:rStyle w:val="Hipervnculo"/>
@@ -553,7 +553,7 @@
                 <w:rStyle w:val="Hipervnculo"/>
                 <w:noProof/>
               </w:rPr>
-              <w:t>Derivada parcial de una función implícita</w:t>
+              <w:t>Teorema de existencia de una función implícita</w:t>
             </w:r>
             <w:r>
               <w:rPr>
@@ -574,7 +574,7 @@
                 <w:noProof/>
                 <w:webHidden/>
               </w:rPr>
-              <w:instrText xml:space="preserve"> PAGEREF _Toc149761580 \h </w:instrText>
+              <w:instrText xml:space="preserve"> PAGEREF _Toc150344928 \h </w:instrText>
             </w:r>
             <w:r>
               <w:rPr>
@@ -619,7 +619,7 @@
               <w14:ligatures w14:val="standardContextual"/>
             </w:rPr>
           </w:pPr>
-          <w:hyperlink w:anchor="_Toc149761581" w:history="1">
+          <w:hyperlink w:anchor="_Toc150344929" w:history="1">
             <w:r>
               <w:rPr>
                 <w:rStyle w:val="Hipervnculo"/>
@@ -641,7 +641,7 @@
                 <w:rStyle w:val="Hipervnculo"/>
                 <w:noProof/>
               </w:rPr>
-              <w:t>Diferencial de una función que está definida implícitamente</w:t>
+              <w:t>Derivada parcial de una función implícita</w:t>
             </w:r>
             <w:r>
               <w:rPr>
@@ -662,7 +662,95 @@
                 <w:noProof/>
                 <w:webHidden/>
               </w:rPr>
-              <w:instrText xml:space="preserve"> PAGEREF _Toc149761581 \h </w:instrText>
+              <w:instrText xml:space="preserve"> PAGEREF _Toc150344929 \h </w:instrText>
+            </w:r>
+            <w:r>
+              <w:rPr>
+                <w:noProof/>
+                <w:webHidden/>
+              </w:rPr>
+            </w:r>
+            <w:r>
+              <w:rPr>
+                <w:noProof/>
+                <w:webHidden/>
+              </w:rPr>
+              <w:fldChar w:fldCharType="separate"/>
+            </w:r>
+            <w:r>
+              <w:rPr>
+                <w:noProof/>
+                <w:webHidden/>
+              </w:rPr>
+              <w:t>5</w:t>
+            </w:r>
+            <w:r>
+              <w:rPr>
+                <w:noProof/>
+                <w:webHidden/>
+              </w:rPr>
+              <w:fldChar w:fldCharType="end"/>
+            </w:r>
+          </w:hyperlink>
+        </w:p>
+        <w:p>
+          <w:pPr>
+            <w:pStyle w:val="TDC2"/>
+            <w:tabs>
+              <w:tab w:val="left" w:pos="880"/>
+              <w:tab w:val="right" w:leader="dot" w:pos="9736"/>
+            </w:tabs>
+            <w:rPr>
+              <w:rFonts w:cstheme="minorBidi"/>
+              <w:noProof/>
+              <w:kern w:val="2"/>
+              <w14:ligatures w14:val="standardContextual"/>
+            </w:rPr>
+          </w:pPr>
+          <w:hyperlink w:anchor="_Toc150344930" w:history="1">
+            <w:r>
+              <w:rPr>
+                <w:rStyle w:val="Hipervnculo"/>
+                <w:noProof/>
+              </w:rPr>
+              <w:t>2.3.</w:t>
+            </w:r>
+            <w:r>
+              <w:rPr>
+                <w:rFonts w:cstheme="minorBidi"/>
+                <w:noProof/>
+                <w:kern w:val="2"/>
+                <w14:ligatures w14:val="standardContextual"/>
+              </w:rPr>
+              <w:tab/>
+            </w:r>
+            <w:r>
+              <w:rPr>
+                <w:rStyle w:val="Hipervnculo"/>
+                <w:noProof/>
+              </w:rPr>
+              <w:t>Diferencial de una función que está definida implícitamente</w:t>
+            </w:r>
+            <w:r>
+              <w:rPr>
+                <w:noProof/>
+                <w:webHidden/>
+              </w:rPr>
+              <w:tab/>
+            </w:r>
+            <w:r>
+              <w:rPr>
+                <w:noProof/>
+                <w:webHidden/>
+              </w:rPr>
+              <w:fldChar w:fldCharType="begin"/>
+            </w:r>
+            <w:r>
+              <w:rPr>
+                <w:noProof/>
+                <w:webHidden/>
+              </w:rPr>
+              <w:instrText xml:space="preserve"> PAGEREF _Toc150344930 \h </w:instrText>
             </w:r>
             <w:r>
               <w:rPr>
@@ -863,7 +951,7 @@
           <w:numId w:val="1"/>
         </w:numPr>
       </w:pPr>
-      <w:bookmarkStart w:id="0" w:name="_Toc149761575"/>
+      <w:bookmarkStart w:id="0" w:name="_Toc150344923"/>
       <w:r>
         <w:lastRenderedPageBreak/>
         <w:t>Derivación compuesta</w:t>
@@ -878,7 +966,7 @@
           <w:numId w:val="1"/>
         </w:numPr>
       </w:pPr>
-      <w:bookmarkStart w:id="1" w:name="_Toc149761576"/>
+      <w:bookmarkStart w:id="1" w:name="_Toc150344924"/>
       <w:r>
         <w:t>Varias variables independientes</w:t>
       </w:r>
@@ -2924,7 +3012,7 @@
           <w:rFonts w:eastAsiaTheme="minorEastAsia"/>
         </w:rPr>
       </w:pPr>
-      <w:bookmarkStart w:id="2" w:name="_Toc149761577"/>
+      <w:bookmarkStart w:id="2" w:name="_Toc150344925"/>
       <w:r>
         <w:rPr>
           <w:rFonts w:eastAsiaTheme="minorEastAsia"/>
@@ -3454,7 +3542,7 @@
           <w:numId w:val="1"/>
         </w:numPr>
       </w:pPr>
-      <w:bookmarkStart w:id="3" w:name="_Toc149761578"/>
+      <w:bookmarkStart w:id="3" w:name="_Toc150344926"/>
       <w:r>
         <w:t>Otras posibilidades</w:t>
       </w:r>
@@ -4726,7 +4814,7 @@
           <w:rFonts w:eastAsiaTheme="minorEastAsia"/>
         </w:rPr>
       </w:pPr>
-      <w:bookmarkStart w:id="4" w:name="_Toc149761579"/>
+      <w:bookmarkStart w:id="4" w:name="_Toc150344927"/>
       <w:r>
         <w:rPr>
           <w:rFonts w:eastAsiaTheme="minorEastAsia"/>
@@ -5006,11 +5094,683 @@
           <w:numId w:val="1"/>
         </w:numPr>
       </w:pPr>
-      <w:bookmarkStart w:id="5" w:name="_Toc149761580"/>
+      <w:bookmarkStart w:id="5" w:name="_Toc150344928"/>
+      <w:r>
+        <w:t>Teorema de existencia de una función implícita</w:t>
+      </w:r>
+      <w:bookmarkEnd w:id="5"/>
+    </w:p>
+    <w:p>
+      <w:r>
+        <w:t>A pesar de lo que se acaba de decir en los párrafos anteriores no en todas las funciones puede expresarse una incógnita en función de las demás.</w:t>
+      </w:r>
+    </w:p>
+    <w:p>
+      <w:pPr>
+        <w:rPr>
+          <w:rFonts w:eastAsiaTheme="minorEastAsia"/>
+        </w:rPr>
+      </w:pPr>
+      <m:oMathPara>
+        <m:oMath>
+          <m:r>
+            <w:rPr>
+              <w:rFonts w:ascii="Cambria Math" w:hAnsi="Cambria Math"/>
+            </w:rPr>
+            <m:t>F</m:t>
+          </m:r>
+          <m:d>
+            <m:dPr>
+              <m:ctrlPr>
+                <w:rPr>
+                  <w:rFonts w:ascii="Cambria Math" w:hAnsi="Cambria Math"/>
+                  <w:i/>
+                </w:rPr>
+              </m:ctrlPr>
+            </m:dPr>
+            <m:e>
+              <m:sSub>
+                <m:sSubPr>
+                  <m:ctrlPr>
+                    <w:rPr>
+                      <w:rFonts w:ascii="Cambria Math" w:hAnsi="Cambria Math"/>
+                      <w:i/>
+                    </w:rPr>
+                  </m:ctrlPr>
+                </m:sSubPr>
+                <m:e>
+                  <m:r>
+                    <w:rPr>
+                      <w:rFonts w:ascii="Cambria Math" w:hAnsi="Cambria Math"/>
+                    </w:rPr>
+                    <m:t>x</m:t>
+                  </m:r>
+                </m:e>
+                <m:sub>
+                  <m:r>
+                    <w:rPr>
+                      <w:rFonts w:ascii="Cambria Math" w:hAnsi="Cambria Math"/>
+                    </w:rPr>
+                    <m:t>1</m:t>
+                  </m:r>
+                </m:sub>
+              </m:sSub>
+              <m:r>
+                <w:rPr>
+                  <w:rFonts w:ascii="Cambria Math" w:hAnsi="Cambria Math"/>
+                </w:rPr>
+                <m:t xml:space="preserve">, </m:t>
+              </m:r>
+              <m:sSub>
+                <m:sSubPr>
+                  <m:ctrlPr>
+                    <w:rPr>
+                      <w:rFonts w:ascii="Cambria Math" w:hAnsi="Cambria Math"/>
+                      <w:i/>
+                    </w:rPr>
+                  </m:ctrlPr>
+                </m:sSubPr>
+                <m:e>
+                  <m:r>
+                    <w:rPr>
+                      <w:rFonts w:ascii="Cambria Math" w:hAnsi="Cambria Math"/>
+                    </w:rPr>
+                    <m:t>x</m:t>
+                  </m:r>
+                </m:e>
+                <m:sub>
+                  <m:r>
+                    <w:rPr>
+                      <w:rFonts w:ascii="Cambria Math" w:hAnsi="Cambria Math"/>
+                    </w:rPr>
+                    <m:t>2</m:t>
+                  </m:r>
+                </m:sub>
+              </m:sSub>
+              <m:r>
+                <w:rPr>
+                  <w:rFonts w:ascii="Cambria Math" w:hAnsi="Cambria Math"/>
+                </w:rPr>
+                <m:t>,y</m:t>
+              </m:r>
+            </m:e>
+          </m:d>
+          <m:r>
+            <w:rPr>
+              <w:rFonts w:ascii="Cambria Math" w:hAnsi="Cambria Math"/>
+            </w:rPr>
+            <m:t>=</m:t>
+          </m:r>
+          <m:r>
+            <w:rPr>
+              <w:rFonts w:ascii="Cambria Math" w:hAnsi="Cambria Math"/>
+            </w:rPr>
+            <m:t xml:space="preserve">C no siempre implica </m:t>
+          </m:r>
+          <m:r>
+            <w:rPr>
+              <w:rFonts w:ascii="Cambria Math" w:hAnsi="Cambria Math"/>
+            </w:rPr>
+            <m:t>y</m:t>
+          </m:r>
+          <m:r>
+            <w:rPr>
+              <w:rFonts w:ascii="Cambria Math" w:hAnsi="Cambria Math"/>
+            </w:rPr>
+            <m:t>=f(</m:t>
+          </m:r>
+          <m:sSub>
+            <m:sSubPr>
+              <m:ctrlPr>
+                <w:rPr>
+                  <w:rFonts w:ascii="Cambria Math" w:hAnsi="Cambria Math"/>
+                  <w:i/>
+                </w:rPr>
+              </m:ctrlPr>
+            </m:sSubPr>
+            <m:e>
+              <m:r>
+                <w:rPr>
+                  <w:rFonts w:ascii="Cambria Math" w:hAnsi="Cambria Math"/>
+                </w:rPr>
+                <m:t>x</m:t>
+              </m:r>
+            </m:e>
+            <m:sub>
+              <m:r>
+                <w:rPr>
+                  <w:rFonts w:ascii="Cambria Math" w:hAnsi="Cambria Math"/>
+                </w:rPr>
+                <m:t>1</m:t>
+              </m:r>
+            </m:sub>
+          </m:sSub>
+          <m:r>
+            <w:rPr>
+              <w:rFonts w:ascii="Cambria Math" w:hAnsi="Cambria Math"/>
+            </w:rPr>
+            <m:t xml:space="preserve">, </m:t>
+          </m:r>
+          <m:sSub>
+            <m:sSubPr>
+              <m:ctrlPr>
+                <w:rPr>
+                  <w:rFonts w:ascii="Cambria Math" w:hAnsi="Cambria Math"/>
+                  <w:i/>
+                </w:rPr>
+              </m:ctrlPr>
+            </m:sSubPr>
+            <m:e>
+              <m:r>
+                <w:rPr>
+                  <w:rFonts w:ascii="Cambria Math" w:hAnsi="Cambria Math"/>
+                </w:rPr>
+                <m:t>x</m:t>
+              </m:r>
+            </m:e>
+            <m:sub>
+              <m:r>
+                <w:rPr>
+                  <w:rFonts w:ascii="Cambria Math" w:hAnsi="Cambria Math"/>
+                </w:rPr>
+                <m:t>2</m:t>
+              </m:r>
+            </m:sub>
+          </m:sSub>
+          <m:r>
+            <w:rPr>
+              <w:rFonts w:ascii="Cambria Math" w:hAnsi="Cambria Math"/>
+            </w:rPr>
+            <m:t>)</m:t>
+          </m:r>
+        </m:oMath>
+      </m:oMathPara>
+    </w:p>
+    <w:p>
+      <w:pPr>
+        <w:rPr>
+          <w:rFonts w:eastAsiaTheme="minorEastAsia"/>
+        </w:rPr>
+      </w:pPr>
+      <w:r>
+        <w:rPr>
+          <w:rFonts w:eastAsiaTheme="minorEastAsia"/>
+        </w:rPr>
+        <w:lastRenderedPageBreak/>
+        <w:t xml:space="preserve">El teorema de la existencia de una función implícita dice </w:t>
+      </w:r>
+      <w:r>
+        <w:rPr>
+          <w:rFonts w:eastAsiaTheme="minorEastAsia"/>
+        </w:rPr>
+        <w:t xml:space="preserve">que </w:t>
+      </w:r>
+      <w:r>
+        <w:rPr>
+          <w:rFonts w:eastAsiaTheme="minorEastAsia"/>
+        </w:rPr>
+        <w:t>F=</w:t>
+      </w:r>
+      <w:proofErr w:type="gramStart"/>
+      <w:r>
+        <w:rPr>
+          <w:rFonts w:eastAsiaTheme="minorEastAsia"/>
+        </w:rPr>
+        <w:t>f(</w:t>
+      </w:r>
+      <w:proofErr w:type="gramEnd"/>
+      <w:r>
+        <w:t>(x</w:t>
+      </w:r>
+      <w:r>
+        <w:rPr>
+          <w:vertAlign w:val="subscript"/>
+        </w:rPr>
+        <w:t>1</w:t>
+      </w:r>
+      <w:r>
+        <w:t>, x</w:t>
+      </w:r>
+      <w:r>
+        <w:rPr>
+          <w:vertAlign w:val="subscript"/>
+        </w:rPr>
+        <w:t>2</w:t>
+      </w:r>
+      <w:r>
+        <w:rPr>
+          <w:vertAlign w:val="subscript"/>
+        </w:rPr>
+        <w:t>,</w:t>
+      </w:r>
+      <w:r>
+        <w:t xml:space="preserve"> y) </w:t>
+      </w:r>
+      <w:r>
+        <w:rPr>
+          <w:rFonts w:eastAsiaTheme="minorEastAsia"/>
+        </w:rPr>
+        <w:t xml:space="preserve">expresará implícitamente a y en función de </w:t>
+      </w:r>
+      <w:r>
+        <w:t>x</w:t>
+      </w:r>
+      <w:r>
+        <w:rPr>
+          <w:vertAlign w:val="subscript"/>
+        </w:rPr>
+        <w:t>1</w:t>
+      </w:r>
+      <w:r>
+        <w:t>, x</w:t>
+      </w:r>
+      <w:r>
+        <w:rPr>
+          <w:vertAlign w:val="subscript"/>
+        </w:rPr>
+        <w:t>2</w:t>
+      </w:r>
+      <w:r>
+        <w:t xml:space="preserve"> </w:t>
+      </w:r>
+      <w:r>
+        <w:rPr>
+          <w:rFonts w:eastAsiaTheme="minorEastAsia"/>
+        </w:rPr>
+        <w:t xml:space="preserve">en el punto </w:t>
+      </w:r>
+      <w:r>
+        <w:rPr>
+          <w:rFonts w:eastAsiaTheme="minorEastAsia"/>
+        </w:rPr>
+        <w:t>(</w:t>
+      </w:r>
+      <w:r>
+        <w:t>x</w:t>
+      </w:r>
+      <w:r>
+        <w:rPr>
+          <w:vertAlign w:val="subscript"/>
+        </w:rPr>
+        <w:t>1</w:t>
+      </w:r>
+      <w:r>
+        <w:rPr>
+          <w:vertAlign w:val="subscript"/>
+        </w:rPr>
+        <w:t>0</w:t>
+      </w:r>
+      <w:r>
+        <w:t>, x</w:t>
+      </w:r>
+      <w:r>
+        <w:rPr>
+          <w:vertAlign w:val="subscript"/>
+        </w:rPr>
+        <w:t>2</w:t>
+      </w:r>
+      <w:r>
+        <w:rPr>
+          <w:vertAlign w:val="subscript"/>
+        </w:rPr>
+        <w:t>0</w:t>
+      </w:r>
+      <w:r>
+        <w:rPr>
+          <w:vertAlign w:val="subscript"/>
+        </w:rPr>
+        <w:t>,</w:t>
+      </w:r>
+      <w:r>
+        <w:t xml:space="preserve"> y</w:t>
+      </w:r>
+      <w:r>
+        <w:rPr>
+          <w:vertAlign w:val="subscript"/>
+        </w:rPr>
+        <w:t>0</w:t>
+      </w:r>
+      <w:r>
+        <w:rPr>
+          <w:rFonts w:eastAsiaTheme="minorEastAsia"/>
+        </w:rPr>
+        <w:t xml:space="preserve">) </w:t>
+      </w:r>
+      <w:r>
+        <w:rPr>
+          <w:rFonts w:eastAsiaTheme="minorEastAsia"/>
+        </w:rPr>
+        <w:t>si:</w:t>
+      </w:r>
+    </w:p>
+    <w:p>
+      <w:pPr>
+        <w:pStyle w:val="Prrafodelista"/>
+        <w:numPr>
+          <w:ilvl w:val="0"/>
+          <w:numId w:val="6"/>
+        </w:numPr>
+        <w:rPr>
+          <w:rFonts w:eastAsiaTheme="minorEastAsia"/>
+        </w:rPr>
+      </w:pPr>
+      <w:r>
+        <w:rPr>
+          <w:rFonts w:eastAsiaTheme="minorEastAsia"/>
+        </w:rPr>
+        <w:t>La</w:t>
+      </w:r>
+      <w:r>
+        <w:rPr>
+          <w:rFonts w:eastAsiaTheme="minorEastAsia"/>
+        </w:rPr>
+        <w:t xml:space="preserve"> imagen de </w:t>
+      </w:r>
+      <w:r>
+        <w:rPr>
+          <w:rFonts w:eastAsiaTheme="minorEastAsia"/>
+        </w:rPr>
+        <w:t>(</w:t>
+      </w:r>
+      <w:r>
+        <w:t>x</w:t>
+      </w:r>
+      <w:r>
+        <w:rPr>
+          <w:vertAlign w:val="subscript"/>
+        </w:rPr>
+        <w:t>10</w:t>
+      </w:r>
+      <w:r>
+        <w:t>, x</w:t>
+      </w:r>
+      <w:r>
+        <w:rPr>
+          <w:vertAlign w:val="subscript"/>
+        </w:rPr>
+        <w:t>20,</w:t>
+      </w:r>
+      <w:r>
+        <w:t xml:space="preserve"> y</w:t>
+      </w:r>
+      <w:r>
+        <w:rPr>
+          <w:vertAlign w:val="subscript"/>
+        </w:rPr>
+        <w:t>0</w:t>
+      </w:r>
+      <w:r>
+        <w:rPr>
+          <w:rFonts w:eastAsiaTheme="minorEastAsia"/>
+        </w:rPr>
+        <w:t xml:space="preserve">) </w:t>
+      </w:r>
+      <w:r>
+        <w:rPr>
+          <w:rFonts w:eastAsiaTheme="minorEastAsia"/>
+        </w:rPr>
+        <w:t>para la función F</w:t>
+      </w:r>
+      <w:r>
+        <w:rPr>
+          <w:rFonts w:eastAsiaTheme="minorEastAsia"/>
+        </w:rPr>
+        <w:t xml:space="preserve"> es igual a 0.</w:t>
+      </w:r>
+    </w:p>
+    <w:p>
+      <w:pPr>
+        <w:pStyle w:val="Prrafodelista"/>
+        <w:rPr>
+          <w:rFonts w:eastAsiaTheme="minorEastAsia"/>
+        </w:rPr>
+      </w:pPr>
+      <m:oMathPara>
+        <m:oMath>
+          <m:r>
+            <w:rPr>
+              <w:rFonts w:ascii="Cambria Math" w:hAnsi="Cambria Math"/>
+            </w:rPr>
+            <m:t>F</m:t>
+          </m:r>
+          <m:r>
+            <w:rPr>
+              <w:rFonts w:ascii="Cambria Math" w:hAnsi="Cambria Math"/>
+            </w:rPr>
+            <m:t>(</m:t>
+          </m:r>
+          <m:sSub>
+            <m:sSubPr>
+              <m:ctrlPr>
+                <w:rPr>
+                  <w:rFonts w:ascii="Cambria Math" w:hAnsi="Cambria Math"/>
+                  <w:i/>
+                </w:rPr>
+              </m:ctrlPr>
+            </m:sSubPr>
+            <m:e>
+              <m:r>
+                <w:rPr>
+                  <w:rFonts w:ascii="Cambria Math" w:hAnsi="Cambria Math"/>
+                </w:rPr>
+                <m:t>x</m:t>
+              </m:r>
+            </m:e>
+            <m:sub>
+              <m:r>
+                <w:rPr>
+                  <w:rFonts w:ascii="Cambria Math" w:hAnsi="Cambria Math"/>
+                </w:rPr>
+                <m:t>10</m:t>
+              </m:r>
+            </m:sub>
+          </m:sSub>
+          <m:r>
+            <w:rPr>
+              <w:rFonts w:ascii="Cambria Math" w:hAnsi="Cambria Math"/>
+            </w:rPr>
+            <m:t>,</m:t>
+          </m:r>
+          <m:sSub>
+            <m:sSubPr>
+              <m:ctrlPr>
+                <w:rPr>
+                  <w:rFonts w:ascii="Cambria Math" w:hAnsi="Cambria Math"/>
+                  <w:i/>
+                </w:rPr>
+              </m:ctrlPr>
+            </m:sSubPr>
+            <m:e>
+              <m:r>
+                <w:rPr>
+                  <w:rFonts w:ascii="Cambria Math" w:hAnsi="Cambria Math"/>
+                </w:rPr>
+                <m:t>x</m:t>
+              </m:r>
+            </m:e>
+            <m:sub>
+              <m:r>
+                <w:rPr>
+                  <w:rFonts w:ascii="Cambria Math" w:hAnsi="Cambria Math"/>
+                </w:rPr>
+                <m:t>2</m:t>
+              </m:r>
+              <m:r>
+                <w:rPr>
+                  <w:rFonts w:ascii="Cambria Math" w:hAnsi="Cambria Math"/>
+                </w:rPr>
+                <m:t>0</m:t>
+              </m:r>
+            </m:sub>
+          </m:sSub>
+          <m:r>
+            <w:rPr>
+              <w:rFonts w:ascii="Cambria Math" w:hAnsi="Cambria Math"/>
+            </w:rPr>
+            <m:t>,</m:t>
+          </m:r>
+          <m:sSub>
+            <m:sSubPr>
+              <m:ctrlPr>
+                <w:rPr>
+                  <w:rFonts w:ascii="Cambria Math" w:hAnsi="Cambria Math"/>
+                  <w:i/>
+                </w:rPr>
+              </m:ctrlPr>
+            </m:sSubPr>
+            <m:e>
+              <m:r>
+                <w:rPr>
+                  <w:rFonts w:ascii="Cambria Math" w:hAnsi="Cambria Math"/>
+                </w:rPr>
+                <m:t>y</m:t>
+              </m:r>
+            </m:e>
+            <m:sub>
+              <m:r>
+                <w:rPr>
+                  <w:rFonts w:ascii="Cambria Math" w:hAnsi="Cambria Math"/>
+                </w:rPr>
+                <m:t>0</m:t>
+              </m:r>
+            </m:sub>
+          </m:sSub>
+          <m:r>
+            <w:rPr>
+              <w:rFonts w:ascii="Cambria Math" w:hAnsi="Cambria Math"/>
+            </w:rPr>
+            <m:t>)</m:t>
+          </m:r>
+          <m:r>
+            <w:rPr>
+              <w:rFonts w:ascii="Cambria Math" w:hAnsi="Cambria Math"/>
+            </w:rPr>
+            <m:t>=</m:t>
+          </m:r>
+          <m:r>
+            <w:rPr>
+              <w:rFonts w:ascii="Cambria Math" w:hAnsi="Cambria Math"/>
+            </w:rPr>
+            <m:t>0</m:t>
+          </m:r>
+        </m:oMath>
+      </m:oMathPara>
+    </w:p>
+    <w:p>
+      <w:pPr>
+        <w:pStyle w:val="Prrafodelista"/>
+        <w:rPr>
+          <w:rFonts w:eastAsiaTheme="minorEastAsia"/>
+        </w:rPr>
+      </w:pPr>
+    </w:p>
+    <w:p>
+      <w:pPr>
+        <w:pStyle w:val="Prrafodelista"/>
+        <w:numPr>
+          <w:ilvl w:val="0"/>
+          <w:numId w:val="6"/>
+        </w:numPr>
+        <w:rPr>
+          <w:rFonts w:eastAsiaTheme="minorEastAsia"/>
+        </w:rPr>
+      </w:pPr>
+      <w:r>
+        <w:rPr>
+          <w:rFonts w:eastAsiaTheme="minorEastAsia"/>
+        </w:rPr>
+        <w:t>Todas las derivadas parciales existen y son continuas en el punto.</w:t>
+      </w:r>
+    </w:p>
+    <w:p>
+      <w:pPr>
+        <w:pStyle w:val="Prrafodelista"/>
+        <w:rPr>
+          <w:rFonts w:eastAsiaTheme="minorEastAsia"/>
+        </w:rPr>
+      </w:pPr>
+    </w:p>
+    <w:p>
+      <w:pPr>
+        <w:pStyle w:val="Prrafodelista"/>
+        <w:numPr>
+          <w:ilvl w:val="0"/>
+          <w:numId w:val="6"/>
+        </w:numPr>
+        <w:rPr>
+          <w:rFonts w:eastAsiaTheme="minorEastAsia"/>
+        </w:rPr>
+      </w:pPr>
+      <w:r>
+        <w:rPr>
+          <w:rFonts w:eastAsiaTheme="minorEastAsia"/>
+        </w:rPr>
+        <w:t>La derivada parcial de F con respecto a y es distinta de 0.</w:t>
+      </w:r>
+    </w:p>
+    <w:p>
+      <w:pPr>
+        <w:pStyle w:val="Prrafodelista"/>
+        <w:rPr>
+          <w:rFonts w:eastAsiaTheme="minorEastAsia"/>
+        </w:rPr>
+      </w:pPr>
+      <m:oMathPara>
+        <m:oMath>
+          <m:f>
+            <m:fPr>
+              <m:ctrlPr>
+                <w:rPr>
+                  <w:rFonts w:ascii="Cambria Math" w:hAnsi="Cambria Math"/>
+                  <w:i/>
+                </w:rPr>
+              </m:ctrlPr>
+            </m:fPr>
+            <m:num>
+              <m:r>
+                <w:rPr>
+                  <w:rFonts w:ascii="Cambria Math" w:hAnsi="Cambria Math"/>
+                </w:rPr>
+                <m:t>∂F</m:t>
+              </m:r>
+            </m:num>
+            <m:den>
+              <m:r>
+                <w:rPr>
+                  <w:rFonts w:ascii="Cambria Math" w:hAnsi="Cambria Math"/>
+                </w:rPr>
+                <m:t>∂</m:t>
+              </m:r>
+              <m:r>
+                <w:rPr>
+                  <w:rFonts w:ascii="Cambria Math" w:hAnsi="Cambria Math"/>
+                </w:rPr>
+                <m:t>y</m:t>
+              </m:r>
+            </m:den>
+          </m:f>
+          <m:r>
+            <w:rPr>
+              <w:rFonts w:ascii="Cambria Math" w:hAnsi="Cambria Math"/>
+            </w:rPr>
+            <m:t>≠0</m:t>
+          </m:r>
+        </m:oMath>
+      </m:oMathPara>
+    </w:p>
+    <w:p>
+      <w:pPr>
+        <w:pStyle w:val="Ttulo2"/>
+        <w:numPr>
+          <w:ilvl w:val="1"/>
+          <w:numId w:val="1"/>
+        </w:numPr>
+      </w:pPr>
+      <w:bookmarkStart w:id="6" w:name="_Toc150344929"/>
       <w:r>
         <w:t>Derivada parcial de una función implícita</w:t>
       </w:r>
-      <w:bookmarkEnd w:id="5"/>
+      <w:bookmarkEnd w:id="6"/>
     </w:p>
     <w:p>
       <w:r>
@@ -5173,58 +5933,6 @@
             </w:pPr>
             <m:oMathPara>
               <m:oMath>
-                <m:f>
-                  <m:fPr>
-                    <m:ctrlPr>
-                      <w:rPr>
-                        <w:rFonts w:ascii="Cambria Math" w:hAnsi="Cambria Math"/>
-                        <w:i/>
-                      </w:rPr>
-                    </m:ctrlPr>
-                  </m:fPr>
-                  <m:num>
-                    <m:r>
-                      <w:rPr>
-                        <w:rFonts w:ascii="Cambria Math" w:hAnsi="Cambria Math"/>
-                      </w:rPr>
-                      <m:t>∂F</m:t>
-                    </m:r>
-                  </m:num>
-                  <m:den>
-                    <m:r>
-                      <w:rPr>
-                        <w:rFonts w:ascii="Cambria Math" w:hAnsi="Cambria Math"/>
-                      </w:rPr>
-                      <m:t>∂</m:t>
-                    </m:r>
-                    <m:sSub>
-                      <m:sSubPr>
-                        <m:ctrlPr>
-                          <w:rPr>
-                            <w:rFonts w:ascii="Cambria Math" w:hAnsi="Cambria Math"/>
-                            <w:i/>
-                          </w:rPr>
-                        </m:ctrlPr>
-                      </m:sSubPr>
-                      <m:e>
-                        <m:r>
-                          <w:rPr>
-                            <w:rFonts w:ascii="Cambria Math" w:hAnsi="Cambria Math"/>
-                          </w:rPr>
-                          <m:t>x</m:t>
-                        </m:r>
-                      </m:e>
-                      <m:sub>
-                        <m:r>
-                          <w:rPr>
-                            <w:rFonts w:ascii="Cambria Math" w:hAnsi="Cambria Math"/>
-                          </w:rPr>
-                          <m:t>1</m:t>
-                        </m:r>
-                      </m:sub>
-                    </m:sSub>
-                  </m:den>
-                </m:f>
                 <m:r>
                   <w:rPr>
                     <w:rFonts w:ascii="Cambria Math" w:hAnsi="Cambria Math"/>
@@ -6074,14 +6782,14 @@
           <w:rFonts w:eastAsiaTheme="minorEastAsia"/>
         </w:rPr>
       </w:pPr>
-      <w:bookmarkStart w:id="6" w:name="_Toc149761581"/>
+      <w:bookmarkStart w:id="7" w:name="_Toc150344930"/>
       <w:r>
         <w:rPr>
           <w:rFonts w:eastAsiaTheme="minorEastAsia"/>
         </w:rPr>
         <w:t>Diferencial de una función que está definida implícitamente</w:t>
       </w:r>
-      <w:bookmarkEnd w:id="6"/>
+      <w:bookmarkEnd w:id="7"/>
     </w:p>
     <w:p/>
     <w:p>
@@ -6848,181 +7556,9 @@
     </w:lvl>
   </w:abstractNum>
   <w:abstractNum w:abstractNumId="1" w15:restartNumberingAfterBreak="0">
-    <w:nsid w:val="474E3957"/>
+    <w:nsid w:val="232B5A91"/>
     <w:multiLevelType w:val="hybridMultilevel"/>
-    <w:tmpl w:val="EB8267FA"/>
-    <w:lvl w:ilvl="0" w:tplc="0C0A000F">
-      <w:start w:val="1"/>
-      <w:numFmt w:val="decimal"/>
-      <w:lvlText w:val="%1."/>
-      <w:lvlJc w:val="left"/>
-      <w:pPr>
-        <w:ind w:left="720" w:hanging="360"/>
-      </w:pPr>
-    </w:lvl>
-    <w:lvl w:ilvl="1" w:tplc="0C0A0019" w:tentative="1">
-      <w:start w:val="1"/>
-      <w:numFmt w:val="lowerLetter"/>
-      <w:lvlText w:val="%2."/>
-      <w:lvlJc w:val="left"/>
-      <w:pPr>
-        <w:ind w:left="1440" w:hanging="360"/>
-      </w:pPr>
-    </w:lvl>
-    <w:lvl w:ilvl="2" w:tplc="0C0A001B" w:tentative="1">
-      <w:start w:val="1"/>
-      <w:numFmt w:val="lowerRoman"/>
-      <w:lvlText w:val="%3."/>
-      <w:lvlJc w:val="right"/>
-      <w:pPr>
-        <w:ind w:left="2160" w:hanging="180"/>
-      </w:pPr>
-    </w:lvl>
-    <w:lvl w:ilvl="3" w:tplc="0C0A000F" w:tentative="1">
-      <w:start w:val="1"/>
-      <w:numFmt w:val="decimal"/>
-      <w:lvlText w:val="%4."/>
-      <w:lvlJc w:val="left"/>
-      <w:pPr>
-        <w:ind w:left="2880" w:hanging="360"/>
-      </w:pPr>
-    </w:lvl>
-    <w:lvl w:ilvl="4" w:tplc="0C0A0019" w:tentative="1">
-      <w:start w:val="1"/>
-      <w:numFmt w:val="lowerLetter"/>
-      <w:lvlText w:val="%5."/>
-      <w:lvlJc w:val="left"/>
-      <w:pPr>
-        <w:ind w:left="3600" w:hanging="360"/>
-      </w:pPr>
-    </w:lvl>
-    <w:lvl w:ilvl="5" w:tplc="0C0A001B" w:tentative="1">
-      <w:start w:val="1"/>
-      <w:numFmt w:val="lowerRoman"/>
-      <w:lvlText w:val="%6."/>
-      <w:lvlJc w:val="right"/>
-      <w:pPr>
-        <w:ind w:left="4320" w:hanging="180"/>
-      </w:pPr>
-    </w:lvl>
-    <w:lvl w:ilvl="6" w:tplc="0C0A000F" w:tentative="1">
-      <w:start w:val="1"/>
-      <w:numFmt w:val="decimal"/>
-      <w:lvlText w:val="%7."/>
-      <w:lvlJc w:val="left"/>
-      <w:pPr>
-        <w:ind w:left="5040" w:hanging="360"/>
-      </w:pPr>
-    </w:lvl>
-    <w:lvl w:ilvl="7" w:tplc="0C0A0019" w:tentative="1">
-      <w:start w:val="1"/>
-      <w:numFmt w:val="lowerLetter"/>
-      <w:lvlText w:val="%8."/>
-      <w:lvlJc w:val="left"/>
-      <w:pPr>
-        <w:ind w:left="5760" w:hanging="360"/>
-      </w:pPr>
-    </w:lvl>
-    <w:lvl w:ilvl="8" w:tplc="0C0A001B" w:tentative="1">
-      <w:start w:val="1"/>
-      <w:numFmt w:val="lowerRoman"/>
-      <w:lvlText w:val="%9."/>
-      <w:lvlJc w:val="right"/>
-      <w:pPr>
-        <w:ind w:left="6480" w:hanging="180"/>
-      </w:pPr>
-    </w:lvl>
-  </w:abstractNum>
-  <w:abstractNum w:abstractNumId="2" w15:restartNumberingAfterBreak="0">
-    <w:nsid w:val="62615D68"/>
-    <w:multiLevelType w:val="multilevel"/>
-    <w:tmpl w:val="0C0A001F"/>
-    <w:lvl w:ilvl="0">
-      <w:start w:val="1"/>
-      <w:numFmt w:val="decimal"/>
-      <w:lvlText w:val="%1."/>
-      <w:lvlJc w:val="left"/>
-      <w:pPr>
-        <w:ind w:left="360" w:hanging="360"/>
-      </w:pPr>
-    </w:lvl>
-    <w:lvl w:ilvl="1">
-      <w:start w:val="1"/>
-      <w:numFmt w:val="decimal"/>
-      <w:lvlText w:val="%1.%2."/>
-      <w:lvlJc w:val="left"/>
-      <w:pPr>
-        <w:ind w:left="792" w:hanging="432"/>
-      </w:pPr>
-    </w:lvl>
-    <w:lvl w:ilvl="2">
-      <w:start w:val="1"/>
-      <w:numFmt w:val="decimal"/>
-      <w:lvlText w:val="%1.%2.%3."/>
-      <w:lvlJc w:val="left"/>
-      <w:pPr>
-        <w:ind w:left="1224" w:hanging="504"/>
-      </w:pPr>
-    </w:lvl>
-    <w:lvl w:ilvl="3">
-      <w:start w:val="1"/>
-      <w:numFmt w:val="decimal"/>
-      <w:lvlText w:val="%1.%2.%3.%4."/>
-      <w:lvlJc w:val="left"/>
-      <w:pPr>
-        <w:ind w:left="1728" w:hanging="648"/>
-      </w:pPr>
-    </w:lvl>
-    <w:lvl w:ilvl="4">
-      <w:start w:val="1"/>
-      <w:numFmt w:val="decimal"/>
-      <w:lvlText w:val="%1.%2.%3.%4.%5."/>
-      <w:lvlJc w:val="left"/>
-      <w:pPr>
-        <w:ind w:left="2232" w:hanging="792"/>
-      </w:pPr>
-    </w:lvl>
-    <w:lvl w:ilvl="5">
-      <w:start w:val="1"/>
-      <w:numFmt w:val="decimal"/>
-      <w:lvlText w:val="%1.%2.%3.%4.%5.%6."/>
-      <w:lvlJc w:val="left"/>
-      <w:pPr>
-        <w:ind w:left="2736" w:hanging="936"/>
-      </w:pPr>
-    </w:lvl>
-    <w:lvl w:ilvl="6">
-      <w:start w:val="1"/>
-      <w:numFmt w:val="decimal"/>
-      <w:lvlText w:val="%1.%2.%3.%4.%5.%6.%7."/>
-      <w:lvlJc w:val="left"/>
-      <w:pPr>
-        <w:ind w:left="3240" w:hanging="1080"/>
-      </w:pPr>
-    </w:lvl>
-    <w:lvl w:ilvl="7">
-      <w:start w:val="1"/>
-      <w:numFmt w:val="decimal"/>
-      <w:lvlText w:val="%1.%2.%3.%4.%5.%6.%7.%8."/>
-      <w:lvlJc w:val="left"/>
-      <w:pPr>
-        <w:ind w:left="3744" w:hanging="1224"/>
-      </w:pPr>
-    </w:lvl>
-    <w:lvl w:ilvl="8">
-      <w:start w:val="1"/>
-      <w:numFmt w:val="decimal"/>
-      <w:lvlText w:val="%1.%2.%3.%4.%5.%6.%7.%8.%9."/>
-      <w:lvlJc w:val="left"/>
-      <w:pPr>
-        <w:ind w:left="4320" w:hanging="1440"/>
-      </w:pPr>
-    </w:lvl>
-  </w:abstractNum>
-  <w:abstractNum w:abstractNumId="3" w15:restartNumberingAfterBreak="0">
-    <w:nsid w:val="67F20171"/>
-    <w:multiLevelType w:val="hybridMultilevel"/>
-    <w:tmpl w:val="ED9052AC"/>
+    <w:tmpl w:val="F2D216A6"/>
     <w:lvl w:ilvl="0" w:tplc="0C0A0001">
       <w:start w:val="1"/>
       <w:numFmt w:val="bullet"/>
@@ -7132,16 +7668,393 @@
       </w:rPr>
     </w:lvl>
   </w:abstractNum>
+  <w:abstractNum w:abstractNumId="2" w15:restartNumberingAfterBreak="0">
+    <w:nsid w:val="474E3957"/>
+    <w:multiLevelType w:val="hybridMultilevel"/>
+    <w:tmpl w:val="EB8267FA"/>
+    <w:lvl w:ilvl="0" w:tplc="0C0A000F">
+      <w:start w:val="1"/>
+      <w:numFmt w:val="decimal"/>
+      <w:lvlText w:val="%1."/>
+      <w:lvlJc w:val="left"/>
+      <w:pPr>
+        <w:ind w:left="720" w:hanging="360"/>
+      </w:pPr>
+    </w:lvl>
+    <w:lvl w:ilvl="1" w:tplc="0C0A0019" w:tentative="1">
+      <w:start w:val="1"/>
+      <w:numFmt w:val="lowerLetter"/>
+      <w:lvlText w:val="%2."/>
+      <w:lvlJc w:val="left"/>
+      <w:pPr>
+        <w:ind w:left="1440" w:hanging="360"/>
+      </w:pPr>
+    </w:lvl>
+    <w:lvl w:ilvl="2" w:tplc="0C0A001B" w:tentative="1">
+      <w:start w:val="1"/>
+      <w:numFmt w:val="lowerRoman"/>
+      <w:lvlText w:val="%3."/>
+      <w:lvlJc w:val="right"/>
+      <w:pPr>
+        <w:ind w:left="2160" w:hanging="180"/>
+      </w:pPr>
+    </w:lvl>
+    <w:lvl w:ilvl="3" w:tplc="0C0A000F" w:tentative="1">
+      <w:start w:val="1"/>
+      <w:numFmt w:val="decimal"/>
+      <w:lvlText w:val="%4."/>
+      <w:lvlJc w:val="left"/>
+      <w:pPr>
+        <w:ind w:left="2880" w:hanging="360"/>
+      </w:pPr>
+    </w:lvl>
+    <w:lvl w:ilvl="4" w:tplc="0C0A0019" w:tentative="1">
+      <w:start w:val="1"/>
+      <w:numFmt w:val="lowerLetter"/>
+      <w:lvlText w:val="%5."/>
+      <w:lvlJc w:val="left"/>
+      <w:pPr>
+        <w:ind w:left="3600" w:hanging="360"/>
+      </w:pPr>
+    </w:lvl>
+    <w:lvl w:ilvl="5" w:tplc="0C0A001B" w:tentative="1">
+      <w:start w:val="1"/>
+      <w:numFmt w:val="lowerRoman"/>
+      <w:lvlText w:val="%6."/>
+      <w:lvlJc w:val="right"/>
+      <w:pPr>
+        <w:ind w:left="4320" w:hanging="180"/>
+      </w:pPr>
+    </w:lvl>
+    <w:lvl w:ilvl="6" w:tplc="0C0A000F" w:tentative="1">
+      <w:start w:val="1"/>
+      <w:numFmt w:val="decimal"/>
+      <w:lvlText w:val="%7."/>
+      <w:lvlJc w:val="left"/>
+      <w:pPr>
+        <w:ind w:left="5040" w:hanging="360"/>
+      </w:pPr>
+    </w:lvl>
+    <w:lvl w:ilvl="7" w:tplc="0C0A0019" w:tentative="1">
+      <w:start w:val="1"/>
+      <w:numFmt w:val="lowerLetter"/>
+      <w:lvlText w:val="%8."/>
+      <w:lvlJc w:val="left"/>
+      <w:pPr>
+        <w:ind w:left="5760" w:hanging="360"/>
+      </w:pPr>
+    </w:lvl>
+    <w:lvl w:ilvl="8" w:tplc="0C0A001B" w:tentative="1">
+      <w:start w:val="1"/>
+      <w:numFmt w:val="lowerRoman"/>
+      <w:lvlText w:val="%9."/>
+      <w:lvlJc w:val="right"/>
+      <w:pPr>
+        <w:ind w:left="6480" w:hanging="180"/>
+      </w:pPr>
+    </w:lvl>
+  </w:abstractNum>
+  <w:abstractNum w:abstractNumId="3" w15:restartNumberingAfterBreak="0">
+    <w:nsid w:val="4DD406E4"/>
+    <w:multiLevelType w:val="hybridMultilevel"/>
+    <w:tmpl w:val="1B96964A"/>
+    <w:lvl w:ilvl="0" w:tplc="0C0A000F">
+      <w:start w:val="1"/>
+      <w:numFmt w:val="decimal"/>
+      <w:lvlText w:val="%1."/>
+      <w:lvlJc w:val="left"/>
+      <w:pPr>
+        <w:ind w:left="720" w:hanging="360"/>
+      </w:pPr>
+    </w:lvl>
+    <w:lvl w:ilvl="1" w:tplc="0C0A0019">
+      <w:start w:val="1"/>
+      <w:numFmt w:val="lowerLetter"/>
+      <w:lvlText w:val="%2."/>
+      <w:lvlJc w:val="left"/>
+      <w:pPr>
+        <w:ind w:left="1440" w:hanging="360"/>
+      </w:pPr>
+    </w:lvl>
+    <w:lvl w:ilvl="2" w:tplc="0C0A001B" w:tentative="1">
+      <w:start w:val="1"/>
+      <w:numFmt w:val="lowerRoman"/>
+      <w:lvlText w:val="%3."/>
+      <w:lvlJc w:val="right"/>
+      <w:pPr>
+        <w:ind w:left="2160" w:hanging="180"/>
+      </w:pPr>
+    </w:lvl>
+    <w:lvl w:ilvl="3" w:tplc="0C0A000F" w:tentative="1">
+      <w:start w:val="1"/>
+      <w:numFmt w:val="decimal"/>
+      <w:lvlText w:val="%4."/>
+      <w:lvlJc w:val="left"/>
+      <w:pPr>
+        <w:ind w:left="2880" w:hanging="360"/>
+      </w:pPr>
+    </w:lvl>
+    <w:lvl w:ilvl="4" w:tplc="0C0A0019" w:tentative="1">
+      <w:start w:val="1"/>
+      <w:numFmt w:val="lowerLetter"/>
+      <w:lvlText w:val="%5."/>
+      <w:lvlJc w:val="left"/>
+      <w:pPr>
+        <w:ind w:left="3600" w:hanging="360"/>
+      </w:pPr>
+    </w:lvl>
+    <w:lvl w:ilvl="5" w:tplc="0C0A001B" w:tentative="1">
+      <w:start w:val="1"/>
+      <w:numFmt w:val="lowerRoman"/>
+      <w:lvlText w:val="%6."/>
+      <w:lvlJc w:val="right"/>
+      <w:pPr>
+        <w:ind w:left="4320" w:hanging="180"/>
+      </w:pPr>
+    </w:lvl>
+    <w:lvl w:ilvl="6" w:tplc="0C0A000F" w:tentative="1">
+      <w:start w:val="1"/>
+      <w:numFmt w:val="decimal"/>
+      <w:lvlText w:val="%7."/>
+      <w:lvlJc w:val="left"/>
+      <w:pPr>
+        <w:ind w:left="5040" w:hanging="360"/>
+      </w:pPr>
+    </w:lvl>
+    <w:lvl w:ilvl="7" w:tplc="0C0A0019" w:tentative="1">
+      <w:start w:val="1"/>
+      <w:numFmt w:val="lowerLetter"/>
+      <w:lvlText w:val="%8."/>
+      <w:lvlJc w:val="left"/>
+      <w:pPr>
+        <w:ind w:left="5760" w:hanging="360"/>
+      </w:pPr>
+    </w:lvl>
+    <w:lvl w:ilvl="8" w:tplc="0C0A001B" w:tentative="1">
+      <w:start w:val="1"/>
+      <w:numFmt w:val="lowerRoman"/>
+      <w:lvlText w:val="%9."/>
+      <w:lvlJc w:val="right"/>
+      <w:pPr>
+        <w:ind w:left="6480" w:hanging="180"/>
+      </w:pPr>
+    </w:lvl>
+  </w:abstractNum>
+  <w:abstractNum w:abstractNumId="4" w15:restartNumberingAfterBreak="0">
+    <w:nsid w:val="62615D68"/>
+    <w:multiLevelType w:val="multilevel"/>
+    <w:tmpl w:val="0C0A001F"/>
+    <w:lvl w:ilvl="0">
+      <w:start w:val="1"/>
+      <w:numFmt w:val="decimal"/>
+      <w:lvlText w:val="%1."/>
+      <w:lvlJc w:val="left"/>
+      <w:pPr>
+        <w:ind w:left="360" w:hanging="360"/>
+      </w:pPr>
+    </w:lvl>
+    <w:lvl w:ilvl="1">
+      <w:start w:val="1"/>
+      <w:numFmt w:val="decimal"/>
+      <w:lvlText w:val="%1.%2."/>
+      <w:lvlJc w:val="left"/>
+      <w:pPr>
+        <w:ind w:left="792" w:hanging="432"/>
+      </w:pPr>
+    </w:lvl>
+    <w:lvl w:ilvl="2">
+      <w:start w:val="1"/>
+      <w:numFmt w:val="decimal"/>
+      <w:lvlText w:val="%1.%2.%3."/>
+      <w:lvlJc w:val="left"/>
+      <w:pPr>
+        <w:ind w:left="1224" w:hanging="504"/>
+      </w:pPr>
+    </w:lvl>
+    <w:lvl w:ilvl="3">
+      <w:start w:val="1"/>
+      <w:numFmt w:val="decimal"/>
+      <w:lvlText w:val="%1.%2.%3.%4."/>
+      <w:lvlJc w:val="left"/>
+      <w:pPr>
+        <w:ind w:left="1728" w:hanging="648"/>
+      </w:pPr>
+    </w:lvl>
+    <w:lvl w:ilvl="4">
+      <w:start w:val="1"/>
+      <w:numFmt w:val="decimal"/>
+      <w:lvlText w:val="%1.%2.%3.%4.%5."/>
+      <w:lvlJc w:val="left"/>
+      <w:pPr>
+        <w:ind w:left="2232" w:hanging="792"/>
+      </w:pPr>
+    </w:lvl>
+    <w:lvl w:ilvl="5">
+      <w:start w:val="1"/>
+      <w:numFmt w:val="decimal"/>
+      <w:lvlText w:val="%1.%2.%3.%4.%5.%6."/>
+      <w:lvlJc w:val="left"/>
+      <w:pPr>
+        <w:ind w:left="2736" w:hanging="936"/>
+      </w:pPr>
+    </w:lvl>
+    <w:lvl w:ilvl="6">
+      <w:start w:val="1"/>
+      <w:numFmt w:val="decimal"/>
+      <w:lvlText w:val="%1.%2.%3.%4.%5.%6.%7."/>
+      <w:lvlJc w:val="left"/>
+      <w:pPr>
+        <w:ind w:left="3240" w:hanging="1080"/>
+      </w:pPr>
+    </w:lvl>
+    <w:lvl w:ilvl="7">
+      <w:start w:val="1"/>
+      <w:numFmt w:val="decimal"/>
+      <w:lvlText w:val="%1.%2.%3.%4.%5.%6.%7.%8."/>
+      <w:lvlJc w:val="left"/>
+      <w:pPr>
+        <w:ind w:left="3744" w:hanging="1224"/>
+      </w:pPr>
+    </w:lvl>
+    <w:lvl w:ilvl="8">
+      <w:start w:val="1"/>
+      <w:numFmt w:val="decimal"/>
+      <w:lvlText w:val="%1.%2.%3.%4.%5.%6.%7.%8.%9."/>
+      <w:lvlJc w:val="left"/>
+      <w:pPr>
+        <w:ind w:left="4320" w:hanging="1440"/>
+      </w:pPr>
+    </w:lvl>
+  </w:abstractNum>
+  <w:abstractNum w:abstractNumId="5" w15:restartNumberingAfterBreak="0">
+    <w:nsid w:val="67F20171"/>
+    <w:multiLevelType w:val="hybridMultilevel"/>
+    <w:tmpl w:val="ED9052AC"/>
+    <w:lvl w:ilvl="0" w:tplc="0C0A0001">
+      <w:start w:val="1"/>
+      <w:numFmt w:val="bullet"/>
+      <w:lvlText w:val=""/>
+      <w:lvlJc w:val="left"/>
+      <w:pPr>
+        <w:ind w:left="720" w:hanging="360"/>
+      </w:pPr>
+      <w:rPr>
+        <w:rFonts w:ascii="Symbol" w:hAnsi="Symbol" w:hint="default"/>
+      </w:rPr>
+    </w:lvl>
+    <w:lvl w:ilvl="1" w:tplc="0C0A0003" w:tentative="1">
+      <w:start w:val="1"/>
+      <w:numFmt w:val="bullet"/>
+      <w:lvlText w:val="o"/>
+      <w:lvlJc w:val="left"/>
+      <w:pPr>
+        <w:ind w:left="1440" w:hanging="360"/>
+      </w:pPr>
+      <w:rPr>
+        <w:rFonts w:ascii="Courier New" w:hAnsi="Courier New" w:cs="Courier New" w:hint="default"/>
+      </w:rPr>
+    </w:lvl>
+    <w:lvl w:ilvl="2" w:tplc="0C0A0005" w:tentative="1">
+      <w:start w:val="1"/>
+      <w:numFmt w:val="bullet"/>
+      <w:lvlText w:val=""/>
+      <w:lvlJc w:val="left"/>
+      <w:pPr>
+        <w:ind w:left="2160" w:hanging="360"/>
+      </w:pPr>
+      <w:rPr>
+        <w:rFonts w:ascii="Wingdings" w:hAnsi="Wingdings" w:hint="default"/>
+      </w:rPr>
+    </w:lvl>
+    <w:lvl w:ilvl="3" w:tplc="0C0A0001" w:tentative="1">
+      <w:start w:val="1"/>
+      <w:numFmt w:val="bullet"/>
+      <w:lvlText w:val=""/>
+      <w:lvlJc w:val="left"/>
+      <w:pPr>
+        <w:ind w:left="2880" w:hanging="360"/>
+      </w:pPr>
+      <w:rPr>
+        <w:rFonts w:ascii="Symbol" w:hAnsi="Symbol" w:hint="default"/>
+      </w:rPr>
+    </w:lvl>
+    <w:lvl w:ilvl="4" w:tplc="0C0A0003" w:tentative="1">
+      <w:start w:val="1"/>
+      <w:numFmt w:val="bullet"/>
+      <w:lvlText w:val="o"/>
+      <w:lvlJc w:val="left"/>
+      <w:pPr>
+        <w:ind w:left="3600" w:hanging="360"/>
+      </w:pPr>
+      <w:rPr>
+        <w:rFonts w:ascii="Courier New" w:hAnsi="Courier New" w:cs="Courier New" w:hint="default"/>
+      </w:rPr>
+    </w:lvl>
+    <w:lvl w:ilvl="5" w:tplc="0C0A0005" w:tentative="1">
+      <w:start w:val="1"/>
+      <w:numFmt w:val="bullet"/>
+      <w:lvlText w:val=""/>
+      <w:lvlJc w:val="left"/>
+      <w:pPr>
+        <w:ind w:left="4320" w:hanging="360"/>
+      </w:pPr>
+      <w:rPr>
+        <w:rFonts w:ascii="Wingdings" w:hAnsi="Wingdings" w:hint="default"/>
+      </w:rPr>
+    </w:lvl>
+    <w:lvl w:ilvl="6" w:tplc="0C0A0001" w:tentative="1">
+      <w:start w:val="1"/>
+      <w:numFmt w:val="bullet"/>
+      <w:lvlText w:val=""/>
+      <w:lvlJc w:val="left"/>
+      <w:pPr>
+        <w:ind w:left="5040" w:hanging="360"/>
+      </w:pPr>
+      <w:rPr>
+        <w:rFonts w:ascii="Symbol" w:hAnsi="Symbol" w:hint="default"/>
+      </w:rPr>
+    </w:lvl>
+    <w:lvl w:ilvl="7" w:tplc="0C0A0003" w:tentative="1">
+      <w:start w:val="1"/>
+      <w:numFmt w:val="bullet"/>
+      <w:lvlText w:val="o"/>
+      <w:lvlJc w:val="left"/>
+      <w:pPr>
+        <w:ind w:left="5760" w:hanging="360"/>
+      </w:pPr>
+      <w:rPr>
+        <w:rFonts w:ascii="Courier New" w:hAnsi="Courier New" w:cs="Courier New" w:hint="default"/>
+      </w:rPr>
+    </w:lvl>
+    <w:lvl w:ilvl="8" w:tplc="0C0A0005" w:tentative="1">
+      <w:start w:val="1"/>
+      <w:numFmt w:val="bullet"/>
+      <w:lvlText w:val=""/>
+      <w:lvlJc w:val="left"/>
+      <w:pPr>
+        <w:ind w:left="6480" w:hanging="360"/>
+      </w:pPr>
+      <w:rPr>
+        <w:rFonts w:ascii="Wingdings" w:hAnsi="Wingdings" w:hint="default"/>
+      </w:rPr>
+    </w:lvl>
+  </w:abstractNum>
   <w:num w:numId="1" w16cid:durableId="1202017704">
-    <w:abstractNumId w:val="2"/>
+    <w:abstractNumId w:val="4"/>
   </w:num>
   <w:num w:numId="2" w16cid:durableId="917255037">
     <w:abstractNumId w:val="0"/>
   </w:num>
   <w:num w:numId="3" w16cid:durableId="1374430182">
+    <w:abstractNumId w:val="5"/>
+  </w:num>
+  <w:num w:numId="4" w16cid:durableId="279460712">
+    <w:abstractNumId w:val="2"/>
+  </w:num>
+  <w:num w:numId="5" w16cid:durableId="1116824951">
     <w:abstractNumId w:val="3"/>
   </w:num>
-  <w:num w:numId="4" w16cid:durableId="279460712">
+  <w:num w:numId="6" w16cid:durableId="562521632">
     <w:abstractNumId w:val="1"/>
   </w:num>
   <w:numIdMacAtCleanup w:val="3"/>

</xml_diff>

<commit_message>
correccion condicion 1 y una derivada parcial que faltaba
</commit_message>
<xml_diff>
--- a/parte3/Tema 5. Derivabilidad y diferenciabilidad. Parte 3. Funciones compuestas e implicitas.docx
+++ b/parte3/Tema 5. Derivabilidad y diferenciabilidad. Parte 3. Funciones compuestas e implicitas.docx
@@ -1003,7 +1003,6 @@
       <w:r>
         <w:t>, x</w:t>
       </w:r>
-      <w:proofErr w:type="gramStart"/>
       <w:r>
         <w:rPr>
           <w:vertAlign w:val="subscript"/>
@@ -1011,15 +1010,7 @@
         <w:t>2</w:t>
       </w:r>
       <w:r>
-        <w:t>,…</w:t>
-      </w:r>
-      <w:proofErr w:type="gramEnd"/>
-      <w:r>
-        <w:t>,</w:t>
-      </w:r>
-      <w:proofErr w:type="spellStart"/>
-      <w:r>
-        <w:t>x</w:t>
+        <w:t>,…,x</w:t>
       </w:r>
       <w:r>
         <w:rPr>
@@ -1027,7 +1018,6 @@
         </w:rPr>
         <w:t>n</w:t>
       </w:r>
-      <w:proofErr w:type="spellEnd"/>
       <w:r>
         <w:t>;</w:t>
       </w:r>
@@ -1050,11 +1040,73 @@
         <w:t>2</w:t>
       </w:r>
       <w:r>
+        <w:t>,…,x</w:t>
+      </w:r>
+      <w:r>
+        <w:rPr>
+          <w:vertAlign w:val="subscript"/>
+        </w:rPr>
+        <w:t>n</w:t>
+      </w:r>
+      <w:r>
+        <w:t>)</w:t>
+      </w:r>
+      <w:r>
+        <w:t>. Pero al contrario que hasta ahora, las variables x</w:t>
+      </w:r>
+      <w:r>
+        <w:rPr>
+          <w:vertAlign w:val="subscript"/>
+        </w:rPr>
+        <w:t>1</w:t>
+      </w:r>
+      <w:r>
+        <w:t>, x</w:t>
+      </w:r>
+      <w:r>
+        <w:rPr>
+          <w:vertAlign w:val="subscript"/>
+        </w:rPr>
+        <w:t>2</w:t>
+      </w:r>
+      <w:r>
+        <w:t>,…,x</w:t>
+      </w:r>
+      <w:r>
+        <w:rPr>
+          <w:vertAlign w:val="subscript"/>
+        </w:rPr>
+        <w:t>n</w:t>
+      </w:r>
+      <w:r>
+        <w:t xml:space="preserve"> también son dependientes a su vez de </w:t>
+      </w:r>
+      <w:r>
+        <w:t>t</w:t>
+      </w:r>
+      <w:r>
+        <w:rPr>
+          <w:vertAlign w:val="subscript"/>
+        </w:rPr>
+        <w:t>1</w:t>
+      </w:r>
+      <w:r>
+        <w:t xml:space="preserve">, </w:t>
+      </w:r>
+      <w:r>
+        <w:t>t</w:t>
+      </w:r>
+      <w:r>
+        <w:rPr>
+          <w:vertAlign w:val="subscript"/>
+        </w:rPr>
+        <w:t>2</w:t>
+      </w:r>
+      <w:r>
         <w:t>,…,</w:t>
       </w:r>
-      <w:proofErr w:type="spellStart"/>
-      <w:r>
-        <w:t>x</w:t>
+      <w:r>
+        <w:t>t</w:t>
       </w:r>
       <w:r>
         <w:rPr>
@@ -1062,85 +1114,6 @@
         </w:rPr>
         <w:t>n</w:t>
       </w:r>
-      <w:proofErr w:type="spellEnd"/>
-      <w:r>
-        <w:t>)</w:t>
-      </w:r>
-      <w:r>
-        <w:t>. Pero al contrario que hasta ahora, las variables x</w:t>
-      </w:r>
-      <w:r>
-        <w:rPr>
-          <w:vertAlign w:val="subscript"/>
-        </w:rPr>
-        <w:t>1</w:t>
-      </w:r>
-      <w:r>
-        <w:t>, x</w:t>
-      </w:r>
-      <w:proofErr w:type="gramStart"/>
-      <w:r>
-        <w:rPr>
-          <w:vertAlign w:val="subscript"/>
-        </w:rPr>
-        <w:t>2</w:t>
-      </w:r>
-      <w:r>
-        <w:t>,…</w:t>
-      </w:r>
-      <w:proofErr w:type="gramEnd"/>
-      <w:r>
-        <w:t>,</w:t>
-      </w:r>
-      <w:proofErr w:type="spellStart"/>
-      <w:r>
-        <w:t>x</w:t>
-      </w:r>
-      <w:r>
-        <w:rPr>
-          <w:vertAlign w:val="subscript"/>
-        </w:rPr>
-        <w:t>n</w:t>
-      </w:r>
-      <w:proofErr w:type="spellEnd"/>
-      <w:r>
-        <w:t xml:space="preserve"> también son dependientes a su vez de </w:t>
-      </w:r>
-      <w:r>
-        <w:t>t</w:t>
-      </w:r>
-      <w:r>
-        <w:rPr>
-          <w:vertAlign w:val="subscript"/>
-        </w:rPr>
-        <w:t>1</w:t>
-      </w:r>
-      <w:r>
-        <w:t xml:space="preserve">, </w:t>
-      </w:r>
-      <w:r>
-        <w:t>t</w:t>
-      </w:r>
-      <w:r>
-        <w:rPr>
-          <w:vertAlign w:val="subscript"/>
-        </w:rPr>
-        <w:t>2</w:t>
-      </w:r>
-      <w:r>
-        <w:t>,…,</w:t>
-      </w:r>
-      <w:proofErr w:type="spellStart"/>
-      <w:r>
-        <w:t>t</w:t>
-      </w:r>
-      <w:r>
-        <w:rPr>
-          <w:vertAlign w:val="subscript"/>
-        </w:rPr>
-        <w:t>n</w:t>
-      </w:r>
-      <w:proofErr w:type="spellEnd"/>
       <w:r>
         <w:t>.</w:t>
       </w:r>
@@ -1281,15 +1254,7 @@
               <w:jc w:val="center"/>
             </w:pPr>
             <w:r>
-              <w:t>y=</w:t>
-            </w:r>
-            <w:proofErr w:type="gramStart"/>
-            <w:r>
-              <w:t>f(</w:t>
-            </w:r>
-            <w:proofErr w:type="gramEnd"/>
-            <w:r>
-              <w:t>x</w:t>
+              <w:t>y=f(x</w:t>
             </w:r>
             <w:r>
               <w:rPr>
@@ -1343,15 +1308,7 @@
               <w:t>1</w:t>
             </w:r>
             <w:r>
-              <w:t>=</w:t>
-            </w:r>
-            <w:proofErr w:type="gramStart"/>
-            <w:r>
-              <w:t>f(</w:t>
-            </w:r>
-            <w:proofErr w:type="gramEnd"/>
-            <w:r>
-              <w:t>t</w:t>
+              <w:t>=f(t</w:t>
             </w:r>
             <w:r>
               <w:rPr>
@@ -1395,15 +1352,7 @@
               <w:t>2</w:t>
             </w:r>
             <w:r>
-              <w:t>=</w:t>
-            </w:r>
-            <w:proofErr w:type="gramStart"/>
-            <w:r>
-              <w:t>f(</w:t>
-            </w:r>
-            <w:proofErr w:type="gramEnd"/>
-            <w:r>
-              <w:t>t</w:t>
+              <w:t>=f(t</w:t>
             </w:r>
             <w:r>
               <w:rPr>
@@ -1447,15 +1396,7 @@
               <w:t>2</w:t>
             </w:r>
             <w:r>
-              <w:t>=</w:t>
-            </w:r>
-            <w:proofErr w:type="gramStart"/>
-            <w:r>
-              <w:t>f(</w:t>
-            </w:r>
-            <w:proofErr w:type="gramEnd"/>
-            <w:r>
-              <w:t>t</w:t>
+              <w:t>=f(t</w:t>
             </w:r>
             <w:r>
               <w:rPr>
@@ -3659,13 +3600,26 @@
         <w:t>3</w:t>
       </w:r>
       <w:r>
-        <w:t xml:space="preserve"> productos, </w:t>
-      </w:r>
-      <w:proofErr w:type="gramStart"/>
-      <w:r>
-        <w:t>B(</w:t>
-      </w:r>
-      <w:proofErr w:type="gramEnd"/>
+        <w:t xml:space="preserve"> productos, B(x</w:t>
+      </w:r>
+      <w:r>
+        <w:rPr>
+          <w:vertAlign w:val="subscript"/>
+        </w:rPr>
+        <w:t>1</w:t>
+      </w:r>
+      <w:r>
+        <w:t>, x</w:t>
+      </w:r>
+      <w:r>
+        <w:rPr>
+          <w:vertAlign w:val="subscript"/>
+        </w:rPr>
+        <w:t>2</w:t>
+      </w:r>
+      <w:r>
+        <w:t xml:space="preserve">, </w:t>
+      </w:r>
       <w:r>
         <w:t>x</w:t>
       </w:r>
@@ -3673,42 +3627,13 @@
         <w:rPr>
           <w:vertAlign w:val="subscript"/>
         </w:rPr>
-        <w:t>1</w:t>
-      </w:r>
-      <w:r>
-        <w:t>, x</w:t>
-      </w:r>
-      <w:r>
-        <w:rPr>
-          <w:vertAlign w:val="subscript"/>
-        </w:rPr>
-        <w:t>2</w:t>
-      </w:r>
-      <w:r>
-        <w:t xml:space="preserve">, </w:t>
-      </w:r>
-      <w:r>
-        <w:t>x</w:t>
-      </w:r>
-      <w:r>
-        <w:rPr>
-          <w:vertAlign w:val="subscript"/>
-        </w:rPr>
         <w:t>3</w:t>
       </w:r>
       <w:r>
         <w:t>)</w:t>
       </w:r>
       <w:r>
-        <w:t xml:space="preserve">. Por su parte la venta de cada producto depende del precio del producto en </w:t>
-      </w:r>
-      <w:proofErr w:type="spellStart"/>
-      <w:r>
-        <w:t>si</w:t>
-      </w:r>
-      <w:proofErr w:type="spellEnd"/>
-      <w:r>
-        <w:t xml:space="preserve"> mismo</w:t>
+        <w:t>. Por su parte la venta de cada producto depende del precio del producto en si mismo</w:t>
       </w:r>
       <w:r>
         <w:t xml:space="preserve"> (P</w:t>
@@ -4825,15 +4750,7 @@
     </w:p>
     <w:p>
       <w:r>
-        <w:t>Sea una función cualquiera de 2 variables y=</w:t>
-      </w:r>
-      <w:proofErr w:type="gramStart"/>
-      <w:r>
-        <w:t>f(</w:t>
-      </w:r>
-      <w:proofErr w:type="gramEnd"/>
-      <w:r>
-        <w:t>x</w:t>
+        <w:t>Sea una función cualquiera de 2 variables y=f(x</w:t>
       </w:r>
       <w:r>
         <w:rPr>
@@ -5199,25 +5116,7 @@
             <w:rPr>
               <w:rFonts w:ascii="Cambria Math" w:hAnsi="Cambria Math"/>
             </w:rPr>
-            <m:t>=</m:t>
-          </m:r>
-          <m:r>
-            <w:rPr>
-              <w:rFonts w:ascii="Cambria Math" w:hAnsi="Cambria Math"/>
-            </w:rPr>
-            <m:t xml:space="preserve">C no siempre implica </m:t>
-          </m:r>
-          <m:r>
-            <w:rPr>
-              <w:rFonts w:ascii="Cambria Math" w:hAnsi="Cambria Math"/>
-            </w:rPr>
-            <m:t>y</m:t>
-          </m:r>
-          <m:r>
-            <w:rPr>
-              <w:rFonts w:ascii="Cambria Math" w:hAnsi="Cambria Math"/>
-            </w:rPr>
-            <m:t>=f(</m:t>
+            <m:t>=C no siempre implica y=f(</m:t>
           </m:r>
           <m:sSub>
             <m:sSubPr>
@@ -5309,18 +5208,43 @@
         <w:rPr>
           <w:rFonts w:eastAsiaTheme="minorEastAsia"/>
         </w:rPr>
-        <w:t>F=</w:t>
-      </w:r>
-      <w:proofErr w:type="gramStart"/>
+        <w:t xml:space="preserve"> la expresión F</w:t>
+      </w:r>
+      <w:r>
+        <w:t>(x</w:t>
+      </w:r>
+      <w:r>
+        <w:rPr>
+          <w:vertAlign w:val="subscript"/>
+        </w:rPr>
+        <w:t>1</w:t>
+      </w:r>
+      <w:r>
+        <w:t>, x</w:t>
+      </w:r>
+      <w:r>
+        <w:rPr>
+          <w:vertAlign w:val="subscript"/>
+        </w:rPr>
+        <w:t>2,</w:t>
+      </w:r>
+      <w:r>
+        <w:t xml:space="preserve"> y)</w:t>
+      </w:r>
+      <w:r>
+        <w:t>=C</w:t>
+      </w:r>
+      <w:r>
+        <w:t xml:space="preserve"> </w:t>
+      </w:r>
       <w:r>
         <w:rPr>
           <w:rFonts w:eastAsiaTheme="minorEastAsia"/>
         </w:rPr>
-        <w:t>f(</w:t>
-      </w:r>
-      <w:proofErr w:type="gramEnd"/>
-      <w:r>
-        <w:t>(x</w:t>
+        <w:t xml:space="preserve">expresará implícitamente a y en función de </w:t>
+      </w:r>
+      <w:r>
+        <w:t>x</w:t>
       </w:r>
       <w:r>
         <w:rPr>
@@ -5338,109 +5262,46 @@
         <w:t>2</w:t>
       </w:r>
       <w:r>
+        <w:t xml:space="preserve"> </w:t>
+      </w:r>
+      <w:r>
+        <w:rPr>
+          <w:rFonts w:eastAsiaTheme="minorEastAsia"/>
+        </w:rPr>
+        <w:t>en el punto (</w:t>
+      </w:r>
+      <w:r>
+        <w:t>x</w:t>
+      </w:r>
+      <w:r>
         <w:rPr>
           <w:vertAlign w:val="subscript"/>
         </w:rPr>
-        <w:t>,</w:t>
-      </w:r>
-      <w:r>
-        <w:t xml:space="preserve"> y) </w:t>
+        <w:t>10</w:t>
+      </w:r>
+      <w:r>
+        <w:t>, x</w:t>
+      </w:r>
+      <w:r>
+        <w:rPr>
+          <w:vertAlign w:val="subscript"/>
+        </w:rPr>
+        <w:t>20,</w:t>
+      </w:r>
+      <w:r>
+        <w:t xml:space="preserve"> y</w:t>
+      </w:r>
+      <w:r>
+        <w:rPr>
+          <w:vertAlign w:val="subscript"/>
+        </w:rPr>
+        <w:t>0</w:t>
       </w:r>
       <w:r>
         <w:rPr>
           <w:rFonts w:eastAsiaTheme="minorEastAsia"/>
         </w:rPr>
-        <w:t xml:space="preserve">expresará implícitamente a y en función de </w:t>
-      </w:r>
-      <w:r>
-        <w:t>x</w:t>
-      </w:r>
-      <w:r>
-        <w:rPr>
-          <w:vertAlign w:val="subscript"/>
-        </w:rPr>
-        <w:t>1</w:t>
-      </w:r>
-      <w:r>
-        <w:t>, x</w:t>
-      </w:r>
-      <w:r>
-        <w:rPr>
-          <w:vertAlign w:val="subscript"/>
-        </w:rPr>
-        <w:t>2</w:t>
-      </w:r>
-      <w:r>
-        <w:t xml:space="preserve"> </w:t>
-      </w:r>
-      <w:r>
-        <w:rPr>
-          <w:rFonts w:eastAsiaTheme="minorEastAsia"/>
-        </w:rPr>
-        <w:t xml:space="preserve">en el punto </w:t>
-      </w:r>
-      <w:r>
-        <w:rPr>
-          <w:rFonts w:eastAsiaTheme="minorEastAsia"/>
-        </w:rPr>
-        <w:t>(</w:t>
-      </w:r>
-      <w:r>
-        <w:t>x</w:t>
-      </w:r>
-      <w:r>
-        <w:rPr>
-          <w:vertAlign w:val="subscript"/>
-        </w:rPr>
-        <w:t>1</w:t>
-      </w:r>
-      <w:r>
-        <w:rPr>
-          <w:vertAlign w:val="subscript"/>
-        </w:rPr>
-        <w:t>0</w:t>
-      </w:r>
-      <w:r>
-        <w:t>, x</w:t>
-      </w:r>
-      <w:r>
-        <w:rPr>
-          <w:vertAlign w:val="subscript"/>
-        </w:rPr>
-        <w:t>2</w:t>
-      </w:r>
-      <w:r>
-        <w:rPr>
-          <w:vertAlign w:val="subscript"/>
-        </w:rPr>
-        <w:t>0</w:t>
-      </w:r>
-      <w:r>
-        <w:rPr>
-          <w:vertAlign w:val="subscript"/>
-        </w:rPr>
-        <w:t>,</w:t>
-      </w:r>
-      <w:r>
-        <w:t xml:space="preserve"> y</w:t>
-      </w:r>
-      <w:r>
-        <w:rPr>
-          <w:vertAlign w:val="subscript"/>
-        </w:rPr>
-        <w:t>0</w:t>
-      </w:r>
-      <w:r>
-        <w:rPr>
-          <w:rFonts w:eastAsiaTheme="minorEastAsia"/>
-        </w:rPr>
-        <w:t xml:space="preserve">) </w:t>
-      </w:r>
-      <w:r>
-        <w:rPr>
-          <w:rFonts w:eastAsiaTheme="minorEastAsia"/>
-        </w:rPr>
-        <w:t>si:</w:t>
+        <w:t>) si:</w:t>
       </w:r>
     </w:p>
     <w:p>
@@ -5458,64 +5319,46 @@
         <w:rPr>
           <w:rFonts w:eastAsiaTheme="minorEastAsia"/>
         </w:rPr>
-        <w:t>La</w:t>
+        <w:t>El punto (</w:t>
+      </w:r>
+      <w:r>
+        <w:t>x</w:t>
+      </w:r>
+      <w:r>
+        <w:rPr>
+          <w:vertAlign w:val="subscript"/>
+        </w:rPr>
+        <w:t>10</w:t>
+      </w:r>
+      <w:r>
+        <w:t>, x</w:t>
+      </w:r>
+      <w:r>
+        <w:rPr>
+          <w:vertAlign w:val="subscript"/>
+        </w:rPr>
+        <w:t>20,</w:t>
+      </w:r>
+      <w:r>
+        <w:t xml:space="preserve"> y</w:t>
+      </w:r>
+      <w:r>
+        <w:rPr>
+          <w:vertAlign w:val="subscript"/>
+        </w:rPr>
+        <w:t>0</w:t>
       </w:r>
       <w:r>
         <w:rPr>
           <w:rFonts w:eastAsiaTheme="minorEastAsia"/>
         </w:rPr>
-        <w:t xml:space="preserve"> imagen de </w:t>
+        <w:t>)</w:t>
       </w:r>
       <w:r>
         <w:rPr>
           <w:rFonts w:eastAsiaTheme="minorEastAsia"/>
         </w:rPr>
-        <w:t>(</w:t>
-      </w:r>
-      <w:r>
-        <w:t>x</w:t>
-      </w:r>
-      <w:r>
-        <w:rPr>
-          <w:vertAlign w:val="subscript"/>
-        </w:rPr>
-        <w:t>10</w:t>
-      </w:r>
-      <w:r>
-        <w:t>, x</w:t>
-      </w:r>
-      <w:r>
-        <w:rPr>
-          <w:vertAlign w:val="subscript"/>
-        </w:rPr>
-        <w:t>20,</w:t>
-      </w:r>
-      <w:r>
-        <w:t xml:space="preserve"> y</w:t>
-      </w:r>
-      <w:r>
-        <w:rPr>
-          <w:vertAlign w:val="subscript"/>
-        </w:rPr>
-        <w:t>0</w:t>
-      </w:r>
-      <w:r>
-        <w:rPr>
-          <w:rFonts w:eastAsiaTheme="minorEastAsia"/>
-        </w:rPr>
-        <w:t xml:space="preserve">) </w:t>
-      </w:r>
-      <w:r>
-        <w:rPr>
-          <w:rFonts w:eastAsiaTheme="minorEastAsia"/>
-        </w:rPr>
-        <w:t>para la función F</w:t>
-      </w:r>
-      <w:r>
-        <w:rPr>
-          <w:rFonts w:eastAsiaTheme="minorEastAsia"/>
-        </w:rPr>
-        <w:t xml:space="preserve"> es igual a 0.</w:t>
+        <w:t xml:space="preserve"> cumple la epresión</w:t>
       </w:r>
     </w:p>
     <w:p>
@@ -5531,13 +5374,7 @@
             <w:rPr>
               <w:rFonts w:ascii="Cambria Math" w:hAnsi="Cambria Math"/>
             </w:rPr>
-            <m:t>F</m:t>
-          </m:r>
-          <m:r>
-            <w:rPr>
-              <w:rFonts w:ascii="Cambria Math" w:hAnsi="Cambria Math"/>
-            </w:rPr>
-            <m:t>(</m:t>
+            <m:t>F(</m:t>
           </m:r>
           <m:sSub>
             <m:sSubPr>
@@ -5593,13 +5430,7 @@
                 <w:rPr>
                   <w:rFonts w:ascii="Cambria Math" w:hAnsi="Cambria Math"/>
                 </w:rPr>
-                <m:t>2</m:t>
-              </m:r>
-              <m:r>
-                <w:rPr>
-                  <w:rFonts w:ascii="Cambria Math" w:hAnsi="Cambria Math"/>
-                </w:rPr>
-                <m:t>0</m:t>
+                <m:t>20</m:t>
               </m:r>
             </m:sub>
           </m:sSub>
@@ -5639,19 +5470,13 @@
             <w:rPr>
               <w:rFonts w:ascii="Cambria Math" w:hAnsi="Cambria Math"/>
             </w:rPr>
-            <m:t>)</m:t>
+            <m:t>)=</m:t>
           </m:r>
           <m:r>
             <w:rPr>
               <w:rFonts w:ascii="Cambria Math" w:hAnsi="Cambria Math"/>
             </w:rPr>
-            <m:t>=</m:t>
-          </m:r>
-          <m:r>
-            <w:rPr>
-              <w:rFonts w:ascii="Cambria Math" w:hAnsi="Cambria Math"/>
-            </w:rPr>
-            <m:t>0</m:t>
+            <m:t>C</m:t>
           </m:r>
         </m:oMath>
       </m:oMathPara>
@@ -5679,7 +5504,19 @@
         <w:rPr>
           <w:rFonts w:eastAsiaTheme="minorEastAsia"/>
         </w:rPr>
-        <w:t>Todas las derivadas parciales existen y son continuas en el punto.</w:t>
+        <w:t>Todas las derivadas parciales</w:t>
+      </w:r>
+      <w:r>
+        <w:rPr>
+          <w:rFonts w:eastAsiaTheme="minorEastAsia"/>
+        </w:rPr>
+        <w:t xml:space="preserve"> de F</w:t>
+      </w:r>
+      <w:r>
+        <w:rPr>
+          <w:rFonts w:eastAsiaTheme="minorEastAsia"/>
+        </w:rPr>
+        <w:t xml:space="preserve"> existen y son continuas en el punto.</w:t>
       </w:r>
     </w:p>
     <w:p>
@@ -5705,7 +5542,19 @@
         <w:rPr>
           <w:rFonts w:eastAsiaTheme="minorEastAsia"/>
         </w:rPr>
-        <w:t>La derivada parcial de F con respecto a y es distinta de 0.</w:t>
+        <w:t>La derivada parcial de F con respecto a y</w:t>
+      </w:r>
+      <w:r>
+        <w:rPr>
+          <w:rFonts w:eastAsiaTheme="minorEastAsia"/>
+        </w:rPr>
+        <w:t xml:space="preserve"> (la variable dependiente)</w:t>
+      </w:r>
+      <w:r>
+        <w:rPr>
+          <w:rFonts w:eastAsiaTheme="minorEastAsia"/>
+        </w:rPr>
+        <w:t xml:space="preserve"> es distinta de 0.</w:t>
       </w:r>
     </w:p>
     <w:p>
@@ -5739,13 +5588,7 @@
                 <w:rPr>
                   <w:rFonts w:ascii="Cambria Math" w:hAnsi="Cambria Math"/>
                 </w:rPr>
-                <m:t>∂</m:t>
-              </m:r>
-              <m:r>
-                <w:rPr>
-                  <w:rFonts w:ascii="Cambria Math" w:hAnsi="Cambria Math"/>
-                </w:rPr>
-                <m:t>y</m:t>
+                <m:t>∂y</m:t>
               </m:r>
             </m:den>
           </m:f>
@@ -5774,15 +5617,7 @@
     </w:p>
     <w:p>
       <w:r>
-        <w:t>Para calcular las derivadas parciales de la función y=</w:t>
-      </w:r>
-      <w:proofErr w:type="gramStart"/>
-      <w:r>
-        <w:t>f(</w:t>
-      </w:r>
-      <w:proofErr w:type="gramEnd"/>
-      <w:r>
-        <w:t>x</w:t>
+        <w:t>Para calcular las derivadas parciales de la función y=f(x</w:t>
       </w:r>
       <w:r>
         <w:rPr>
@@ -5933,6 +5768,58 @@
             </w:pPr>
             <m:oMathPara>
               <m:oMath>
+                <m:f>
+                  <m:fPr>
+                    <m:ctrlPr>
+                      <w:rPr>
+                        <w:rFonts w:ascii="Cambria Math" w:hAnsi="Cambria Math"/>
+                        <w:i/>
+                      </w:rPr>
+                    </m:ctrlPr>
+                  </m:fPr>
+                  <m:num>
+                    <m:r>
+                      <w:rPr>
+                        <w:rFonts w:ascii="Cambria Math" w:hAnsi="Cambria Math"/>
+                      </w:rPr>
+                      <m:t>∂F</m:t>
+                    </m:r>
+                  </m:num>
+                  <m:den>
+                    <m:r>
+                      <w:rPr>
+                        <w:rFonts w:ascii="Cambria Math" w:hAnsi="Cambria Math"/>
+                      </w:rPr>
+                      <m:t>∂</m:t>
+                    </m:r>
+                    <m:sSub>
+                      <m:sSubPr>
+                        <m:ctrlPr>
+                          <w:rPr>
+                            <w:rFonts w:ascii="Cambria Math" w:hAnsi="Cambria Math"/>
+                            <w:i/>
+                          </w:rPr>
+                        </m:ctrlPr>
+                      </m:sSubPr>
+                      <m:e>
+                        <m:r>
+                          <w:rPr>
+                            <w:rFonts w:ascii="Cambria Math" w:hAnsi="Cambria Math"/>
+                          </w:rPr>
+                          <m:t>x</m:t>
+                        </m:r>
+                      </m:e>
+                      <m:sub>
+                        <m:r>
+                          <w:rPr>
+                            <w:rFonts w:ascii="Cambria Math" w:hAnsi="Cambria Math"/>
+                          </w:rPr>
+                          <m:t>1</m:t>
+                        </m:r>
+                      </m:sub>
+                    </m:sSub>
+                  </m:den>
+                </m:f>
                 <m:r>
                   <w:rPr>
                     <w:rFonts w:ascii="Cambria Math" w:hAnsi="Cambria Math"/>
@@ -7097,21 +6984,12 @@
             <w:pStyle w:val="Piedepgina"/>
             <w:jc w:val="right"/>
           </w:pPr>
-          <w:proofErr w:type="spellStart"/>
           <w:r>
             <w:rPr>
               <w:b/>
               <w:i/>
             </w:rPr>
-            <w:t>Tlf</w:t>
-          </w:r>
-          <w:proofErr w:type="spellEnd"/>
-          <w:r>
-            <w:rPr>
-              <w:b/>
-              <w:i/>
-            </w:rPr>
-            <w:t>: 984 393 172</w:t>
+            <w:t>Tlf: 984 393 172</w:t>
           </w:r>
         </w:p>
       </w:tc>

</xml_diff>